<commit_message>
Changes in some files
</commit_message>
<xml_diff>
--- a/files/TS/TS-TD-2.docx
+++ b/files/TS/TS-TD-2.docx
@@ -1,86 +1,50 @@
 
 <file path=word/document.xml><?xml version="1.0" encoding="utf-8"?>
-<w:document xmlns:wpc="http://schemas.microsoft.com/office/word/2010/wordprocessingCanvas" xmlns:mc="http://schemas.openxmlformats.org/markup-compatibility/2006" xmlns:o="urn:schemas-microsoft-com:office:office" xmlns:r="http://schemas.openxmlformats.org/officeDocument/2006/relationships" xmlns:m="http://schemas.openxmlformats.org/officeDocument/2006/math" xmlns:v="urn:schemas-microsoft-com:vml" xmlns:wp14="http://schemas.microsoft.com/office/word/2010/wordprocessingDrawing" xmlns:wp="http://schemas.openxmlformats.org/drawingml/2006/wordprocessingDrawing" xmlns:w10="urn:schemas-microsoft-com:office:word" xmlns:w="http://schemas.openxmlformats.org/wordprocessingml/2006/main" xmlns:w14="http://schemas.microsoft.com/office/word/2010/wordml" xmlns:wpg="http://schemas.microsoft.com/office/word/2010/wordprocessingGroup" xmlns:wpi="http://schemas.microsoft.com/office/word/2010/wordprocessingInk" xmlns:wne="http://schemas.microsoft.com/office/word/2006/wordml" xmlns:wps="http://schemas.microsoft.com/office/word/2010/wordprocessingShape" mc:Ignorable="w14 wp14">
+<w:document xmlns:wpc="http://schemas.microsoft.com/office/word/2010/wordprocessingCanvas" xmlns:mc="http://schemas.openxmlformats.org/markup-compatibility/2006" xmlns:o="urn:schemas-microsoft-com:office:office" xmlns:r="http://schemas.openxmlformats.org/officeDocument/2006/relationships" xmlns:m="http://schemas.openxmlformats.org/officeDocument/2006/math" xmlns:v="urn:schemas-microsoft-com:vml" xmlns:wp14="http://schemas.microsoft.com/office/word/2010/wordprocessingDrawing" xmlns:wp="http://schemas.openxmlformats.org/drawingml/2006/wordprocessingDrawing" xmlns:w10="urn:schemas-microsoft-com:office:word" xmlns:w="http://schemas.openxmlformats.org/wordprocessingml/2006/main" xmlns:w14="http://schemas.microsoft.com/office/word/2010/wordml" xmlns:w15="http://schemas.microsoft.com/office/word/2012/wordml" xmlns:wpg="http://schemas.microsoft.com/office/word/2010/wordprocessingGroup" xmlns:wpi="http://schemas.microsoft.com/office/word/2010/wordprocessingInk" xmlns:wne="http://schemas.microsoft.com/office/word/2006/wordml" xmlns:wps="http://schemas.microsoft.com/office/word/2010/wordprocessingShape" mc:Ignorable="w14 w15 wp14">
   <w:body>
     <w:p>
       <w:pPr>
         <w:jc w:val="both"/>
         <w:rPr>
-          <w:b/>
-          <w:sz w:val="24"/>
-          <w:u w:val="single"/>
-        </w:rPr>
-      </w:pPr>
+          <w:rFonts w:ascii="Ubuntu Kurdish" w:hAnsi="Ubuntu Kurdish" w:cs="Ubuntu Kurdish"/>
+          <w:sz w:val="24"/>
+        </w:rPr>
+      </w:pPr>
+      <w:r>
+        <w:rPr>
+          <w:rFonts w:ascii="Ubuntu Kurdish" w:hAnsi="Ubuntu Kurdish" w:cs="Ubuntu Kurdish"/>
+          <w:sz w:val="24"/>
+        </w:rPr>
+        <w:t>Université des Sciences et de la technologie d’Oran USTO – MB</w:t>
+      </w:r>
     </w:p>
     <w:p>
       <w:pPr>
         <w:jc w:val="both"/>
         <w:rPr>
-          <w:b/>
-          <w:sz w:val="24"/>
-          <w:u w:val="single"/>
-        </w:rPr>
-      </w:pPr>
+          <w:rFonts w:ascii="Ubuntu Kurdish" w:hAnsi="Ubuntu Kurdish" w:cs="Ubuntu Kurdish"/>
+          <w:sz w:val="24"/>
+        </w:rPr>
+      </w:pPr>
+      <w:r>
+        <w:rPr>
+          <w:rFonts w:ascii="Ubuntu Kurdish" w:hAnsi="Ubuntu Kurdish" w:cs="Ubuntu Kurdish"/>
+          <w:sz w:val="24"/>
+        </w:rPr>
+        <w:t>Faculté du Génie Electrique</w:t>
+      </w:r>
     </w:p>
     <w:p>
       <w:pPr>
         <w:jc w:val="both"/>
         <w:rPr>
-          <w:b/>
-          <w:sz w:val="24"/>
-          <w:u w:val="single"/>
-        </w:rPr>
-      </w:pPr>
-    </w:p>
-    <w:p>
-      <w:pPr>
-        <w:jc w:val="both"/>
-        <w:rPr>
-          <w:sz w:val="24"/>
-        </w:rPr>
-      </w:pPr>
-      <w:r>
-        <w:rPr>
-          <w:sz w:val="24"/>
-        </w:rPr>
-        <w:t xml:space="preserve">Université des Sciences et de la technologie d’Oran USTO </w:t>
-      </w:r>
-      <w:r>
-        <w:rPr>
-          <w:sz w:val="24"/>
-        </w:rPr>
-        <w:t>–</w:t>
-      </w:r>
-      <w:r>
-        <w:rPr>
-          <w:sz w:val="24"/>
-        </w:rPr>
-        <w:t xml:space="preserve"> MB</w:t>
-      </w:r>
-    </w:p>
-    <w:p>
-      <w:pPr>
-        <w:jc w:val="both"/>
-        <w:rPr>
-          <w:sz w:val="24"/>
-        </w:rPr>
-      </w:pPr>
-      <w:r>
-        <w:rPr>
-          <w:sz w:val="24"/>
-        </w:rPr>
-        <w:t>Faculté du Génie Electrique</w:t>
-      </w:r>
-    </w:p>
-    <w:p>
-      <w:pPr>
-        <w:jc w:val="both"/>
-        <w:rPr>
-          <w:sz w:val="24"/>
-        </w:rPr>
-      </w:pPr>
-      <w:r>
-        <w:rPr>
+          <w:rFonts w:ascii="Ubuntu Kurdish" w:hAnsi="Ubuntu Kurdish" w:cs="Ubuntu Kurdish"/>
+          <w:sz w:val="24"/>
+        </w:rPr>
+      </w:pPr>
+      <w:r>
+        <w:rPr>
+          <w:rFonts w:ascii="Ubuntu Kurdish" w:hAnsi="Ubuntu Kurdish" w:cs="Ubuntu Kurdish"/>
           <w:sz w:val="24"/>
         </w:rPr>
         <w:t>Département d’Electronique</w:t>
@@ -165,14 +129,16 @@
         <w:jc w:val="both"/>
         <w:rPr>
           <w:b/>
-          <w:sz w:val="24"/>
+          <w:sz w:val="28"/>
+          <w:szCs w:val="22"/>
           <w:u w:val="single"/>
         </w:rPr>
       </w:pPr>
       <w:r>
         <w:rPr>
           <w:b/>
-          <w:sz w:val="24"/>
+          <w:sz w:val="28"/>
+          <w:szCs w:val="22"/>
           <w:u w:val="single"/>
         </w:rPr>
         <w:t>Exercice No.1 :</w:t>
@@ -182,38 +148,60 @@
       <w:pPr>
         <w:jc w:val="both"/>
         <w:rPr>
-          <w:sz w:val="24"/>
-        </w:rPr>
-      </w:pPr>
-      <w:r>
-        <w:rPr>
-          <w:sz w:val="24"/>
-        </w:rPr>
-        <w:t xml:space="preserve">On considère le signal continu </w:t>
-      </w:r>
-      <w:r>
-        <w:rPr>
-          <w:sz w:val="24"/>
-        </w:rPr>
-        <w:t xml:space="preserve">x(t)=5 </w:t>
-      </w:r>
-      <w:proofErr w:type="gramStart"/>
-      <w:r>
-        <w:rPr>
-          <w:sz w:val="24"/>
-        </w:rPr>
-        <w:t>cos(</w:t>
-      </w:r>
-      <w:proofErr w:type="gramEnd"/>
-      <w:r>
-        <w:rPr>
-          <w:sz w:val="24"/>
-        </w:rPr>
-        <w:t xml:space="preserve">2000 πt) qui est échantillonné à une fréquence de </w:t>
+          <w:b/>
+          <w:sz w:val="16"/>
+          <w:szCs w:val="12"/>
+          <w:u w:val="single"/>
+        </w:rPr>
+      </w:pPr>
+    </w:p>
+    <w:p>
+      <w:pPr>
+        <w:jc w:val="both"/>
+        <w:rPr>
+          <w:rFonts w:ascii="Ubuntu Kurdish" w:hAnsi="Ubuntu Kurdish" w:cs="Ubuntu Kurdish"/>
+          <w:sz w:val="24"/>
+        </w:rPr>
+      </w:pPr>
+      <w:r>
+        <w:rPr>
+          <w:rFonts w:ascii="Ubuntu Kurdish" w:hAnsi="Ubuntu Kurdish" w:cs="Ubuntu Kurdish"/>
+          <w:sz w:val="24"/>
+        </w:rPr>
+        <w:t xml:space="preserve">On considère le signal continu x(t)=5 </w:t>
+      </w:r>
+      <w:r>
+        <w:rPr>
+          <w:rFonts w:ascii="Ubuntu Kurdish" w:hAnsi="Ubuntu Kurdish" w:cs="Ubuntu Kurdish"/>
+          <w:sz w:val="24"/>
+        </w:rPr>
+        <w:t>cos (</w:t>
+      </w:r>
+      <w:r>
+        <w:rPr>
+          <w:rFonts w:ascii="Ubuntu Kurdish" w:hAnsi="Ubuntu Kurdish" w:cs="Ubuntu Kurdish"/>
+          <w:sz w:val="24"/>
+        </w:rPr>
+        <w:t xml:space="preserve">2000 </w:t>
+      </w:r>
+      <w:r>
+        <w:rPr>
+          <w:rFonts w:ascii="Calibri" w:hAnsi="Calibri" w:cs="Calibri"/>
+          <w:sz w:val="24"/>
+        </w:rPr>
+        <w:t>π</w:t>
+      </w:r>
+      <w:r>
+        <w:rPr>
+          <w:rFonts w:ascii="Ubuntu Kurdish" w:hAnsi="Ubuntu Kurdish" w:cs="Ubuntu Kurdish"/>
+          <w:sz w:val="24"/>
+        </w:rPr>
+        <w:t xml:space="preserve">t) qui est échantillonné à une fréquence de </w:t>
       </w:r>
       <w:proofErr w:type="spellStart"/>
       <w:r>
         <w:rPr>
+          <w:rFonts w:ascii="Ubuntu Kurdish" w:hAnsi="Ubuntu Kurdish" w:cs="Ubuntu Kurdish"/>
           <w:sz w:val="24"/>
         </w:rPr>
         <w:t>fe</w:t>
@@ -221,6 +209,7 @@
       <w:proofErr w:type="spellEnd"/>
       <w:r>
         <w:rPr>
+          <w:rFonts w:ascii="Ubuntu Kurdish" w:hAnsi="Ubuntu Kurdish" w:cs="Ubuntu Kurdish"/>
           <w:sz w:val="24"/>
         </w:rPr>
         <w:t>= 8000 Hz.</w:t>
@@ -235,11 +224,13 @@
         </w:numPr>
         <w:jc w:val="both"/>
         <w:rPr>
-          <w:sz w:val="24"/>
-        </w:rPr>
-      </w:pPr>
-      <w:r>
-        <w:rPr>
+          <w:rFonts w:ascii="Ubuntu Kurdish" w:hAnsi="Ubuntu Kurdish" w:cs="Ubuntu Kurdish"/>
+          <w:sz w:val="24"/>
+        </w:rPr>
+      </w:pPr>
+      <w:r>
+        <w:rPr>
+          <w:rFonts w:ascii="Ubuntu Kurdish" w:hAnsi="Ubuntu Kurdish" w:cs="Ubuntu Kurdish"/>
           <w:sz w:val="24"/>
         </w:rPr>
         <w:t>Tracer le spectre d’amplitude de ce signal</w:t>
@@ -254,11 +245,13 @@
         </w:numPr>
         <w:jc w:val="both"/>
         <w:rPr>
-          <w:sz w:val="24"/>
-        </w:rPr>
-      </w:pPr>
-      <w:r>
-        <w:rPr>
+          <w:rFonts w:ascii="Ubuntu Kurdish" w:hAnsi="Ubuntu Kurdish" w:cs="Ubuntu Kurdish"/>
+          <w:sz w:val="24"/>
+        </w:rPr>
+      </w:pPr>
+      <w:r>
+        <w:rPr>
+          <w:rFonts w:ascii="Ubuntu Kurdish" w:hAnsi="Ubuntu Kurdish" w:cs="Ubuntu Kurdish"/>
           <w:sz w:val="24"/>
         </w:rPr>
         <w:t>Tracer le spectre d’amplitude du signal échantillonné dans l’intervalle [-20kHz, 20kHz]</w:t>
@@ -268,13 +261,17 @@
       <w:pPr>
         <w:jc w:val="both"/>
         <w:rPr>
-          <w:sz w:val="24"/>
-        </w:rPr>
-      </w:pPr>
-      <w:r>
-        <w:rPr>
           <w:b/>
-          <w:sz w:val="24"/>
+          <w:sz w:val="28"/>
+          <w:szCs w:val="22"/>
+          <w:u w:val="single"/>
+        </w:rPr>
+      </w:pPr>
+      <w:r>
+        <w:rPr>
+          <w:b/>
+          <w:sz w:val="28"/>
+          <w:szCs w:val="22"/>
           <w:u w:val="single"/>
         </w:rPr>
         <w:t>Exercice No.2 :</w:t>
@@ -284,14 +281,30 @@
       <w:pPr>
         <w:jc w:val="both"/>
         <w:rPr>
-          <w:sz w:val="24"/>
-        </w:rPr>
-      </w:pPr>
-      <w:r>
-        <w:rPr>
-          <w:sz w:val="24"/>
-        </w:rPr>
-        <w:t xml:space="preserve">Représenter </w:t>
+          <w:sz w:val="16"/>
+          <w:szCs w:val="12"/>
+        </w:rPr>
+      </w:pPr>
+    </w:p>
+    <w:p>
+      <w:pPr>
+        <w:jc w:val="both"/>
+        <w:rPr>
+          <w:sz w:val="24"/>
+        </w:rPr>
+      </w:pPr>
+      <w:r>
+        <w:rPr>
+          <w:rFonts w:ascii="Ubuntu Kurdish" w:hAnsi="Ubuntu Kurdish" w:cs="Ubuntu Kurdish"/>
+          <w:sz w:val="24"/>
+        </w:rPr>
+        <w:t>Représenter</w:t>
+      </w:r>
+      <w:r>
+        <w:rPr>
+          <w:sz w:val="24"/>
+        </w:rPr>
+        <w:t xml:space="preserve"> </w:t>
       </w:r>
       <m:oMath>
         <m:d>
@@ -321,7 +334,14 @@
         <w:rPr>
           <w:sz w:val="24"/>
         </w:rPr>
-        <w:t xml:space="preserve"> pour les 3 cas ci-dessous avec </w:t>
+        <w:t xml:space="preserve"> </w:t>
+      </w:r>
+      <w:r>
+        <w:rPr>
+          <w:rFonts w:ascii="Ubuntu Kurdish" w:hAnsi="Ubuntu Kurdish" w:cs="Ubuntu Kurdish"/>
+          <w:sz w:val="24"/>
+        </w:rPr>
+        <w:t xml:space="preserve">pour les 3 cas ci-dessous avec </w:t>
       </w:r>
       <w:proofErr w:type="spellStart"/>
       <w:r>
@@ -342,7 +362,31 @@
         <w:rPr>
           <w:sz w:val="24"/>
         </w:rPr>
-        <w:t>(t)=x(t).</w:t>
+        <w:t>(t)</w:t>
+      </w:r>
+      <w:r>
+        <w:rPr>
+          <w:sz w:val="24"/>
+        </w:rPr>
+        <w:t xml:space="preserve"> </w:t>
+      </w:r>
+      <w:r>
+        <w:rPr>
+          <w:sz w:val="24"/>
+        </w:rPr>
+        <w:t>=</w:t>
+      </w:r>
+      <w:r>
+        <w:rPr>
+          <w:sz w:val="24"/>
+        </w:rPr>
+        <w:t xml:space="preserve"> </w:t>
+      </w:r>
+      <w:r>
+        <w:rPr>
+          <w:sz w:val="24"/>
+        </w:rPr>
+        <w:t>x(t).</w:t>
       </w:r>
       <w:r>
         <w:rPr>
@@ -361,7 +405,20 @@
         <w:rPr>
           <w:sz w:val="24"/>
         </w:rPr>
-        <w:t xml:space="preserve">(t)   où </w:t>
+        <w:t xml:space="preserve">(t) </w:t>
+      </w:r>
+      <w:r>
+        <w:rPr>
+          <w:rFonts w:ascii="Ubuntu Kurdish" w:hAnsi="Ubuntu Kurdish" w:cs="Ubuntu Kurdish"/>
+          <w:sz w:val="24"/>
+        </w:rPr>
+        <w:t>où</w:t>
+      </w:r>
+      <w:r>
+        <w:rPr>
+          <w:sz w:val="24"/>
+        </w:rPr>
+        <w:t xml:space="preserve"> </w:t>
       </w:r>
       <w:r>
         <w:rPr>
@@ -380,16 +437,18 @@
         <w:rPr>
           <w:sz w:val="24"/>
         </w:rPr>
-        <w:t xml:space="preserve">(t)   </w:t>
-      </w:r>
-      <w:r>
-        <w:rPr>
+        <w:t xml:space="preserve">(t) </w:t>
+      </w:r>
+      <w:r>
+        <w:rPr>
+          <w:rFonts w:ascii="Ubuntu Kurdish" w:hAnsi="Ubuntu Kurdish" w:cs="Ubuntu Kurdish"/>
           <w:sz w:val="24"/>
         </w:rPr>
         <w:t>est le peigne de Dirac et T</w:t>
       </w:r>
       <w:r>
         <w:rPr>
+          <w:rFonts w:ascii="Ubuntu Kurdish" w:hAnsi="Ubuntu Kurdish" w:cs="Ubuntu Kurdish"/>
           <w:sz w:val="24"/>
           <w:vertAlign w:val="subscript"/>
         </w:rPr>
@@ -397,6 +456,7 @@
       </w:r>
       <w:r>
         <w:rPr>
+          <w:rFonts w:ascii="Ubuntu Kurdish" w:hAnsi="Ubuntu Kurdish" w:cs="Ubuntu Kurdish"/>
           <w:sz w:val="24"/>
         </w:rPr>
         <w:t xml:space="preserve"> la période d’échantillonnage</w:t>
@@ -415,79 +475,9 @@
         <w:jc w:val="both"/>
         <w:rPr>
           <w:sz w:val="24"/>
-        </w:rPr>
-      </w:pPr>
-      <w:r>
-        <w:rPr>
-          <w:noProof/>
-          <w:sz w:val="24"/>
-        </w:rPr>
-        <mc:AlternateContent>
-          <mc:Choice Requires="wps">
-            <w:drawing>
-              <wp:anchor distT="0" distB="0" distL="114300" distR="114300" simplePos="0" relativeHeight="251660288" behindDoc="0" locked="0" layoutInCell="1" allowOverlap="1">
-                <wp:simplePos x="0" y="0"/>
-                <wp:positionH relativeFrom="column">
-                  <wp:posOffset>1060890</wp:posOffset>
-                </wp:positionH>
-                <wp:positionV relativeFrom="paragraph">
-                  <wp:posOffset>139895</wp:posOffset>
-                </wp:positionV>
-                <wp:extent cx="26377" cy="676422"/>
-                <wp:effectExtent l="57150" t="38100" r="69215" b="28575"/>
-                <wp:wrapNone/>
-                <wp:docPr id="3" name="Connecteur droit avec flèche 3"/>
-                <wp:cNvGraphicFramePr/>
-                <a:graphic xmlns:a="http://schemas.openxmlformats.org/drawingml/2006/main">
-                  <a:graphicData uri="http://schemas.microsoft.com/office/word/2010/wordprocessingShape">
-                    <wps:wsp>
-                      <wps:cNvCnPr/>
-                      <wps:spPr>
-                        <a:xfrm flipV="1">
-                          <a:off x="0" y="0"/>
-                          <a:ext cx="26377" cy="676422"/>
-                        </a:xfrm>
-                        <a:prstGeom prst="straightConnector1">
-                          <a:avLst/>
-                        </a:prstGeom>
-                        <a:ln>
-                          <a:tailEnd type="arrow"/>
-                        </a:ln>
-                      </wps:spPr>
-                      <wps:style>
-                        <a:lnRef idx="1">
-                          <a:schemeClr val="dk1"/>
-                        </a:lnRef>
-                        <a:fillRef idx="0">
-                          <a:schemeClr val="dk1"/>
-                        </a:fillRef>
-                        <a:effectRef idx="0">
-                          <a:schemeClr val="dk1"/>
-                        </a:effectRef>
-                        <a:fontRef idx="minor">
-                          <a:schemeClr val="tx1"/>
-                        </a:fontRef>
-                      </wps:style>
-                      <wps:bodyPr/>
-                    </wps:wsp>
-                  </a:graphicData>
-                </a:graphic>
-              </wp:anchor>
-            </w:drawing>
-          </mc:Choice>
-          <mc:Fallback>
-            <w:pict>
-              <v:shapetype id="_x0000_t32" coordsize="21600,21600" o:spt="32" o:oned="t" path="m,l21600,21600e" filled="f">
-                <v:path arrowok="t" fillok="f" o:connecttype="none"/>
-                <o:lock v:ext="edit" shapetype="t"/>
-              </v:shapetype>
-              <v:shape id="Connecteur droit avec flèche 3" o:spid="_x0000_s1026" type="#_x0000_t32" style="position:absolute;margin-left:83.55pt;margin-top:11pt;width:2.1pt;height:53.25pt;flip:y;z-index:251660288;visibility:visible;mso-wrap-style:square;mso-wrap-distance-left:9pt;mso-wrap-distance-top:0;mso-wrap-distance-right:9pt;mso-wrap-distance-bottom:0;mso-position-horizontal:absolute;mso-position-horizontal-relative:text;mso-position-vertical:absolute;mso-position-vertical-relative:text" o:gfxdata="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" strokecolor="black [3040]">
-                <v:stroke endarrow="open"/>
-              </v:shape>
-            </w:pict>
-          </mc:Fallback>
-        </mc:AlternateContent>
-      </w:r>
+          <w:lang w:val="en-US"/>
+        </w:rPr>
+      </w:pPr>
       <w:r>
         <w:rPr>
           <w:sz w:val="24"/>
@@ -510,13 +500,19 @@
         <w:rPr>
           <w:sz w:val="24"/>
         </w:rPr>
+        <w:t xml:space="preserve"> </w:t>
+      </w:r>
+      <w:r>
+        <w:rPr>
+          <w:sz w:val="24"/>
+        </w:rPr>
+        <w:t xml:space="preserve">  </w:t>
+      </w:r>
+      <w:r>
+        <w:rPr>
+          <w:sz w:val="24"/>
+        </w:rPr>
         <w:t xml:space="preserve">   </w:t>
-      </w:r>
-      <w:r>
-        <w:rPr>
-          <w:sz w:val="24"/>
-        </w:rPr>
-        <w:t xml:space="preserve"> </w:t>
       </w:r>
       <m:oMath>
         <m:d>
@@ -537,7 +533,30 @@
                 <w:rFonts w:ascii="Cambria Math" w:hAnsi="Cambria Math"/>
                 <w:sz w:val="24"/>
               </w:rPr>
-              <m:t>X(f)</m:t>
+              <m:t>X</m:t>
+            </m:r>
+            <m:r>
+              <w:rPr>
+                <w:rFonts w:ascii="Cambria Math" w:hAnsi="Cambria Math"/>
+                <w:sz w:val="24"/>
+                <w:lang w:val="en-US"/>
+              </w:rPr>
+              <m:t>(</m:t>
+            </m:r>
+            <m:r>
+              <w:rPr>
+                <w:rFonts w:ascii="Cambria Math" w:hAnsi="Cambria Math"/>
+                <w:sz w:val="24"/>
+              </w:rPr>
+              <m:t>f</m:t>
+            </m:r>
+            <m:r>
+              <w:rPr>
+                <w:rFonts w:ascii="Cambria Math" w:hAnsi="Cambria Math"/>
+                <w:sz w:val="24"/>
+                <w:lang w:val="en-US"/>
+              </w:rPr>
+              <m:t>)</m:t>
             </m:r>
           </m:e>
         </m:d>
@@ -545,44 +564,51 @@
       <w:r>
         <w:rPr>
           <w:sz w:val="24"/>
+          <w:lang w:val="en-US"/>
         </w:rPr>
         <w:t xml:space="preserve"> </w:t>
       </w:r>
       <w:r>
         <w:rPr>
           <w:sz w:val="24"/>
+          <w:lang w:val="en-US"/>
         </w:rPr>
         <w:tab/>
       </w:r>
       <w:r>
         <w:rPr>
           <w:sz w:val="24"/>
+          <w:lang w:val="en-US"/>
         </w:rPr>
         <w:tab/>
       </w:r>
       <w:r>
         <w:rPr>
           <w:sz w:val="24"/>
+          <w:lang w:val="en-US"/>
         </w:rPr>
         <w:tab/>
       </w:r>
       <w:r>
         <w:rPr>
           <w:sz w:val="24"/>
+          <w:lang w:val="en-US"/>
         </w:rPr>
         <w:tab/>
       </w:r>
       <w:r>
         <w:rPr>
           <w:sz w:val="24"/>
+          <w:lang w:val="en-US"/>
         </w:rPr>
         <w:tab/>
         <w:t xml:space="preserve">1) </w:t>
       </w:r>
-      <w:proofErr w:type="spellStart"/>
-      <w:r>
-        <w:rPr>
-          <w:sz w:val="24"/>
+      <w:proofErr w:type="gramStart"/>
+      <w:r>
+        <w:rPr>
+          <w:sz w:val="24"/>
+          <w:lang w:val="en-US"/>
         </w:rPr>
         <w:t>f</w:t>
       </w:r>
@@ -590,15 +616,24 @@
         <w:rPr>
           <w:sz w:val="24"/>
           <w:vertAlign w:val="subscript"/>
+          <w:lang w:val="en-US"/>
         </w:rPr>
         <w:t>e</w:t>
       </w:r>
-      <w:proofErr w:type="spellEnd"/>
-      <w:r>
-        <w:rPr>
-          <w:sz w:val="24"/>
-        </w:rPr>
-        <w:t>=8</w:t>
+      <w:r>
+        <w:rPr>
+          <w:sz w:val="24"/>
+          <w:lang w:val="en-US"/>
+        </w:rPr>
+        <w:t>=</w:t>
+      </w:r>
+      <w:proofErr w:type="gramEnd"/>
+      <w:r>
+        <w:rPr>
+          <w:sz w:val="24"/>
+          <w:lang w:val="en-US"/>
+        </w:rPr>
+        <w:t>8</w:t>
       </w:r>
     </w:p>
     <w:p>
@@ -606,12 +641,14 @@
         <w:jc w:val="both"/>
         <w:rPr>
           <w:sz w:val="24"/>
+          <w:lang w:val="en-US"/>
         </w:rPr>
       </w:pPr>
       <w:r>
         <w:rPr>
           <w:noProof/>
           <w:sz w:val="24"/>
+          <w:lang w:val="en-US" w:eastAsia="en-US"/>
         </w:rPr>
         <mc:AlternateContent>
           <mc:Choice Requires="wps">
@@ -642,7 +679,7 @@
                           <a:avLst/>
                         </a:prstGeom>
                         <a:noFill/>
-                        <a:ln w="3175"/>
+                        <a:ln w="9525"/>
                       </wps:spPr>
                       <wps:style>
                         <a:lnRef idx="2">
@@ -674,7 +711,7 @@
           </mc:Choice>
           <mc:Fallback>
             <w:pict>
-              <v:shape id="Trapèze 4" o:spid="_x0000_s1026" style="position:absolute;margin-left:41.25pt;margin-top:8.25pt;width:88.6pt;height:29.05pt;z-index:251661312;visibility:visible;mso-wrap-style:square;mso-wrap-distance-left:9pt;mso-wrap-distance-top:0;mso-wrap-distance-right:9pt;mso-wrap-distance-bottom:0;mso-position-horizontal:absolute;mso-position-horizontal-relative:text;mso-position-vertical:absolute;mso-position-vertical-relative:text;v-text-anchor:middle" coordsize="1125416,368691" o:gfxdata="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" path="m,368691l92173,r941070,l1125416,368691,,368691xe" filled="f" strokecolor="black [1600]" strokeweight=".25pt">
+              <v:shape w14:anchorId="020195BB" id="Trapèze 4" o:spid="_x0000_s1026" style="position:absolute;margin-left:41.25pt;margin-top:8.25pt;width:88.6pt;height:29.05pt;z-index:251661312;visibility:visible;mso-wrap-style:square;mso-wrap-distance-left:9pt;mso-wrap-distance-top:0;mso-wrap-distance-right:9pt;mso-wrap-distance-bottom:0;mso-position-horizontal:absolute;mso-position-horizontal-relative:text;mso-position-vertical:absolute;mso-position-vertical-relative:text;v-text-anchor:middle" coordsize="1125416,368691" o:gfxdata="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" path="m,368691l92173,r941070,l1125416,368691,,368691xe" filled="f" strokecolor="black [1600]">
                 <v:path arrowok="t" o:connecttype="custom" o:connectlocs="0,368691;92173,0;1033243,0;1125416,368691;0,368691" o:connectangles="0,0,0,0,0"/>
               </v:shape>
             </w:pict>
@@ -684,57 +721,74 @@
       <w:r>
         <w:rPr>
           <w:sz w:val="24"/>
+          <w:lang w:val="en-US"/>
         </w:rPr>
         <w:tab/>
       </w:r>
       <w:r>
         <w:rPr>
           <w:sz w:val="24"/>
+          <w:lang w:val="en-US"/>
         </w:rPr>
         <w:tab/>
-        <w:t xml:space="preserve">       2</w:t>
-      </w:r>
-      <w:r>
-        <w:rPr>
-          <w:sz w:val="24"/>
+        <w:t xml:space="preserve">      </w:t>
+      </w:r>
+      <w:r>
+        <w:rPr>
+          <w:sz w:val="24"/>
+          <w:lang w:val="en-US"/>
+        </w:rPr>
+        <w:t>2</w:t>
+      </w:r>
+      <w:r>
+        <w:rPr>
+          <w:sz w:val="24"/>
+          <w:lang w:val="en-US"/>
         </w:rPr>
         <w:tab/>
       </w:r>
       <w:r>
         <w:rPr>
           <w:sz w:val="24"/>
+          <w:lang w:val="en-US"/>
         </w:rPr>
         <w:tab/>
       </w:r>
       <w:r>
         <w:rPr>
           <w:sz w:val="24"/>
+          <w:lang w:val="en-US"/>
         </w:rPr>
         <w:tab/>
       </w:r>
       <w:r>
         <w:rPr>
           <w:sz w:val="24"/>
+          <w:lang w:val="en-US"/>
         </w:rPr>
         <w:tab/>
       </w:r>
       <w:r>
         <w:rPr>
           <w:sz w:val="24"/>
+          <w:lang w:val="en-US"/>
         </w:rPr>
         <w:tab/>
       </w:r>
       <w:r>
         <w:rPr>
           <w:sz w:val="24"/>
+          <w:lang w:val="en-US"/>
         </w:rPr>
         <w:tab/>
         <w:t xml:space="preserve">2) </w:t>
       </w:r>
       <w:proofErr w:type="spellStart"/>
-      <w:r>
-        <w:rPr>
-          <w:sz w:val="24"/>
+      <w:proofErr w:type="gramStart"/>
+      <w:r>
+        <w:rPr>
+          <w:sz w:val="24"/>
+          <w:lang w:val="en-US"/>
         </w:rPr>
         <w:t>f</w:t>
       </w:r>
@@ -742,6 +796,7 @@
         <w:rPr>
           <w:sz w:val="24"/>
           <w:vertAlign w:val="subscript"/>
+          <w:lang w:val="en-US"/>
         </w:rPr>
         <w:t>e</w:t>
       </w:r>
@@ -749,8 +804,17 @@
       <w:r>
         <w:rPr>
           <w:sz w:val="24"/>
-        </w:rPr>
-        <w:t>=4</w:t>
+          <w:lang w:val="en-US"/>
+        </w:rPr>
+        <w:t>=</w:t>
+      </w:r>
+      <w:proofErr w:type="gramEnd"/>
+      <w:r>
+        <w:rPr>
+          <w:sz w:val="24"/>
+          <w:lang w:val="en-US"/>
+        </w:rPr>
+        <w:t>4</w:t>
       </w:r>
     </w:p>
     <w:p>
@@ -758,138 +822,75 @@
         <w:jc w:val="both"/>
         <w:rPr>
           <w:sz w:val="24"/>
-        </w:rPr>
-      </w:pPr>
-      <w:r>
-        <w:rPr>
-          <w:sz w:val="24"/>
-        </w:rPr>
-        <w:tab/>
-      </w:r>
-      <w:r>
-        <w:rPr>
-          <w:sz w:val="24"/>
-        </w:rPr>
-        <w:tab/>
-      </w:r>
-      <w:r>
-        <w:rPr>
-          <w:sz w:val="24"/>
-        </w:rPr>
-        <w:tab/>
-      </w:r>
-      <w:r>
-        <w:rPr>
-          <w:sz w:val="24"/>
-        </w:rPr>
-        <w:tab/>
-      </w:r>
-      <w:r>
-        <w:rPr>
-          <w:sz w:val="24"/>
-        </w:rPr>
-        <w:tab/>
-      </w:r>
-      <w:r>
-        <w:rPr>
-          <w:sz w:val="24"/>
-        </w:rPr>
-        <w:tab/>
-      </w:r>
-      <w:r>
-        <w:rPr>
-          <w:sz w:val="24"/>
-        </w:rPr>
-        <w:tab/>
-      </w:r>
-      <w:r>
-        <w:rPr>
-          <w:sz w:val="24"/>
-        </w:rPr>
-        <w:tab/>
-        <w:t xml:space="preserve">3) </w:t>
-      </w:r>
-      <w:proofErr w:type="spellStart"/>
-      <w:r>
-        <w:rPr>
-          <w:sz w:val="24"/>
-        </w:rPr>
-        <w:t>f</w:t>
-      </w:r>
-      <w:r>
-        <w:rPr>
-          <w:sz w:val="24"/>
-          <w:vertAlign w:val="subscript"/>
-        </w:rPr>
-        <w:t>e</w:t>
-      </w:r>
-      <w:proofErr w:type="spellEnd"/>
-      <w:r>
-        <w:rPr>
-          <w:sz w:val="24"/>
-        </w:rPr>
-        <w:t>=3</w:t>
-      </w:r>
-    </w:p>
-    <w:p>
-      <w:pPr>
-        <w:jc w:val="both"/>
-        <w:rPr>
-          <w:sz w:val="24"/>
+          <w:lang w:val="en-US"/>
         </w:rPr>
       </w:pPr>
       <w:r>
         <w:rPr>
           <w:noProof/>
           <w:sz w:val="24"/>
+          <w:lang w:val="en-US" w:eastAsia="en-US"/>
         </w:rPr>
         <mc:AlternateContent>
           <mc:Choice Requires="wps">
             <w:drawing>
-              <wp:anchor distT="0" distB="0" distL="114300" distR="114300" simplePos="0" relativeHeight="251659264" behindDoc="0" locked="0" layoutInCell="1" allowOverlap="1">
+              <wp:anchor distT="0" distB="0" distL="114300" distR="114300" simplePos="0" relativeHeight="251656704" behindDoc="0" locked="0" layoutInCell="1" allowOverlap="1" wp14:anchorId="1A9F33AD" wp14:editId="688E38A1">
                 <wp:simplePos x="0" y="0"/>
                 <wp:positionH relativeFrom="column">
-                  <wp:posOffset>58567</wp:posOffset>
+                  <wp:posOffset>741363</wp:posOffset>
                 </wp:positionH>
                 <wp:positionV relativeFrom="paragraph">
-                  <wp:posOffset>102919</wp:posOffset>
+                  <wp:posOffset>74613</wp:posOffset>
                 </wp:positionV>
-                <wp:extent cx="2074984" cy="17975"/>
-                <wp:effectExtent l="0" t="76200" r="20955" b="96520"/>
+                <wp:extent cx="697871" cy="55880"/>
+                <wp:effectExtent l="0" t="2857" r="4127" b="4128"/>
                 <wp:wrapNone/>
-                <wp:docPr id="1" name="Connecteur droit avec flèche 1"/>
+                <wp:docPr id="14" name="Flèche droite 14"/>
                 <wp:cNvGraphicFramePr/>
                 <a:graphic xmlns:a="http://schemas.openxmlformats.org/drawingml/2006/main">
                   <a:graphicData uri="http://schemas.microsoft.com/office/word/2010/wordprocessingShape">
                     <wps:wsp>
-                      <wps:cNvCnPr/>
+                      <wps:cNvSpPr/>
                       <wps:spPr>
-                        <a:xfrm flipV="1">
+                        <a:xfrm rot="16200000">
                           <a:off x="0" y="0"/>
-                          <a:ext cx="2074984" cy="17975"/>
+                          <a:ext cx="697871" cy="55880"/>
                         </a:xfrm>
-                        <a:prstGeom prst="straightConnector1">
-                          <a:avLst/>
+                        <a:prstGeom prst="rightArrow">
+                          <a:avLst>
+                            <a:gd name="adj1" fmla="val 28889"/>
+                            <a:gd name="adj2" fmla="val 86288"/>
+                          </a:avLst>
                         </a:prstGeom>
+                        <a:solidFill>
+                          <a:schemeClr val="tx1"/>
+                        </a:solidFill>
                         <a:ln>
-                          <a:tailEnd type="arrow"/>
+                          <a:noFill/>
                         </a:ln>
                       </wps:spPr>
                       <wps:style>
-                        <a:lnRef idx="1">
-                          <a:schemeClr val="dk1"/>
+                        <a:lnRef idx="2">
+                          <a:schemeClr val="accent1">
+                            <a:shade val="50000"/>
+                          </a:schemeClr>
                         </a:lnRef>
-                        <a:fillRef idx="0">
-                          <a:schemeClr val="dk1"/>
+                        <a:fillRef idx="1">
+                          <a:schemeClr val="accent1"/>
                         </a:fillRef>
                         <a:effectRef idx="0">
-                          <a:schemeClr val="dk1"/>
+                          <a:schemeClr val="accent1"/>
                         </a:effectRef>
                         <a:fontRef idx="minor">
-                          <a:schemeClr val="tx1"/>
+                          <a:schemeClr val="lt1"/>
                         </a:fontRef>
                       </wps:style>
-                      <wps:bodyPr/>
+                      <wps:bodyPr rot="0" spcFirstLastPara="0" vertOverflow="overflow" horzOverflow="overflow" vert="horz" wrap="square" lIns="91440" tIns="45720" rIns="91440" bIns="45720" numCol="1" spcCol="0" rtlCol="0" fromWordArt="0" anchor="ctr" anchorCtr="0" forceAA="0" compatLnSpc="1">
+                        <a:prstTxWarp prst="textNoShape">
+                          <a:avLst/>
+                        </a:prstTxWarp>
+                        <a:noAutofit/>
+                      </wps:bodyPr>
                     </wps:wsp>
                   </a:graphicData>
                 </a:graphic>
@@ -904,9 +905,23 @@
           </mc:Choice>
           <mc:Fallback>
             <w:pict>
-              <v:shape id="Connecteur droit avec flèche 1" o:spid="_x0000_s1026" type="#_x0000_t32" style="position:absolute;margin-left:4.6pt;margin-top:8.1pt;width:163.4pt;height:1.4pt;flip:y;z-index:251659264;visibility:visible;mso-wrap-style:square;mso-width-percent:0;mso-height-percent:0;mso-wrap-distance-left:9pt;mso-wrap-distance-top:0;mso-wrap-distance-right:9pt;mso-wrap-distance-bottom:0;mso-position-horizontal:absolute;mso-position-horizontal-relative:text;mso-position-vertical:absolute;mso-position-vertical-relative:text;mso-width-percent:0;mso-height-percent:0;mso-width-relative:margin;mso-height-relative:margin" o:gfxdata="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" strokecolor="black [3040]">
-                <v:stroke endarrow="open"/>
-              </v:shape>
+              <v:shapetype w14:anchorId="5FB006B8" id="_x0000_t13" coordsize="21600,21600" o:spt="13" adj="16200,5400" path="m@0,l@0@1,0@1,0@2@0@2@0,21600,21600,10800xe">
+                <v:stroke joinstyle="miter"/>
+                <v:formulas>
+                  <v:f eqn="val #0"/>
+                  <v:f eqn="val #1"/>
+                  <v:f eqn="sum height 0 #1"/>
+                  <v:f eqn="sum 10800 0 #1"/>
+                  <v:f eqn="sum width 0 #0"/>
+                  <v:f eqn="prod @4 @3 10800"/>
+                  <v:f eqn="sum width 0 @5"/>
+                </v:formulas>
+                <v:path o:connecttype="custom" o:connectlocs="@0,0;0,10800;@0,21600;21600,10800" o:connectangles="270,180,90,0" textboxrect="0,@1,@6,@2"/>
+                <v:handles>
+                  <v:h position="#0,#1" xrange="0,21600" yrange="0,10800"/>
+                </v:handles>
+              </v:shapetype>
+              <v:shape id="Flèche droite 14" o:spid="_x0000_s1026" type="#_x0000_t13" style="position:absolute;margin-left:58.4pt;margin-top:5.9pt;width:54.95pt;height:4.4pt;rotation:-90;z-index:251656704;visibility:visible;mso-wrap-style:square;mso-width-percent:0;mso-height-percent:0;mso-wrap-distance-left:9pt;mso-wrap-distance-top:0;mso-wrap-distance-right:9pt;mso-wrap-distance-bottom:0;mso-position-horizontal:absolute;mso-position-horizontal-relative:text;mso-position-vertical:absolute;mso-position-vertical-relative:text;mso-width-percent:0;mso-height-percent:0;mso-width-relative:margin;mso-height-relative:margin;v-text-anchor:middle" o:gfxdata="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" adj="20108,7680" fillcolor="black [3213]" stroked="f" strokeweight="2pt"/>
             </w:pict>
           </mc:Fallback>
         </mc:AlternateContent>
@@ -914,28 +929,92 @@
       <w:r>
         <w:rPr>
           <w:sz w:val="24"/>
-        </w:rPr>
-        <w:t xml:space="preserve">                                                         </w:t>
-      </w:r>
+          <w:lang w:val="en-US"/>
+        </w:rPr>
+        <w:tab/>
+      </w:r>
+      <w:r>
+        <w:rPr>
+          <w:sz w:val="24"/>
+          <w:lang w:val="en-US"/>
+        </w:rPr>
+        <w:tab/>
+      </w:r>
+      <w:r>
+        <w:rPr>
+          <w:sz w:val="24"/>
+          <w:lang w:val="en-US"/>
+        </w:rPr>
+        <w:tab/>
+      </w:r>
+      <w:r>
+        <w:rPr>
+          <w:sz w:val="24"/>
+          <w:lang w:val="en-US"/>
+        </w:rPr>
+        <w:tab/>
+      </w:r>
+      <w:r>
+        <w:rPr>
+          <w:sz w:val="24"/>
+          <w:lang w:val="en-US"/>
+        </w:rPr>
+        <w:tab/>
+      </w:r>
+      <w:r>
+        <w:rPr>
+          <w:sz w:val="24"/>
+          <w:lang w:val="en-US"/>
+        </w:rPr>
+        <w:tab/>
+      </w:r>
+      <w:r>
+        <w:rPr>
+          <w:sz w:val="24"/>
+          <w:lang w:val="en-US"/>
+        </w:rPr>
+        <w:tab/>
+      </w:r>
+      <w:r>
+        <w:rPr>
+          <w:sz w:val="24"/>
+          <w:lang w:val="en-US"/>
+        </w:rPr>
+        <w:tab/>
+        <w:t xml:space="preserve">3) </w:t>
+      </w:r>
+      <w:proofErr w:type="spellStart"/>
       <w:proofErr w:type="gramStart"/>
       <w:r>
         <w:rPr>
           <w:sz w:val="24"/>
+          <w:lang w:val="en-US"/>
         </w:rPr>
         <w:t>f</w:t>
       </w:r>
+      <w:r>
+        <w:rPr>
+          <w:sz w:val="24"/>
+          <w:vertAlign w:val="subscript"/>
+          <w:lang w:val="en-US"/>
+        </w:rPr>
+        <w:t>e</w:t>
+      </w:r>
+      <w:proofErr w:type="spellEnd"/>
+      <w:r>
+        <w:rPr>
+          <w:sz w:val="24"/>
+          <w:lang w:val="en-US"/>
+        </w:rPr>
+        <w:t>=</w:t>
+      </w:r>
       <w:proofErr w:type="gramEnd"/>
       <w:r>
         <w:rPr>
           <w:sz w:val="24"/>
-        </w:rPr>
-        <w:t xml:space="preserve"> (</w:t>
-      </w:r>
-      <w:r>
-        <w:rPr>
-          <w:sz w:val="24"/>
-        </w:rPr>
-        <w:t>kHz)</w:t>
+          <w:lang w:val="en-US"/>
+        </w:rPr>
+        <w:t>3</w:t>
       </w:r>
     </w:p>
     <w:p>
@@ -943,13 +1022,120 @@
         <w:jc w:val="both"/>
         <w:rPr>
           <w:sz w:val="24"/>
-        </w:rPr>
-      </w:pPr>
-      <w:r>
-        <w:rPr>
-          <w:sz w:val="24"/>
-        </w:rPr>
-        <w:t xml:space="preserve">             -2                          2</w:t>
+          <w:lang w:val="en-US"/>
+        </w:rPr>
+      </w:pPr>
+      <w:r>
+        <w:rPr>
+          <w:noProof/>
+          <w:sz w:val="24"/>
+          <w:lang w:val="en-US" w:eastAsia="en-US"/>
+        </w:rPr>
+        <mc:AlternateContent>
+          <mc:Choice Requires="wps">
+            <w:drawing>
+              <wp:anchor distT="0" distB="0" distL="114300" distR="114300" simplePos="0" relativeHeight="251658752" behindDoc="0" locked="0" layoutInCell="1" allowOverlap="1" wp14:anchorId="3287F283" wp14:editId="246F51E0">
+                <wp:simplePos x="0" y="0"/>
+                <wp:positionH relativeFrom="column">
+                  <wp:posOffset>160655</wp:posOffset>
+                </wp:positionH>
+                <wp:positionV relativeFrom="paragraph">
+                  <wp:posOffset>98902</wp:posOffset>
+                </wp:positionV>
+                <wp:extent cx="1837055" cy="56406"/>
+                <wp:effectExtent l="0" t="0" r="0" b="1270"/>
+                <wp:wrapNone/>
+                <wp:docPr id="13" name="Flèche droite 13"/>
+                <wp:cNvGraphicFramePr/>
+                <a:graphic xmlns:a="http://schemas.openxmlformats.org/drawingml/2006/main">
+                  <a:graphicData uri="http://schemas.microsoft.com/office/word/2010/wordprocessingShape">
+                    <wps:wsp>
+                      <wps:cNvSpPr/>
+                      <wps:spPr>
+                        <a:xfrm>
+                          <a:off x="0" y="0"/>
+                          <a:ext cx="1837055" cy="56406"/>
+                        </a:xfrm>
+                        <a:prstGeom prst="rightArrow">
+                          <a:avLst>
+                            <a:gd name="adj1" fmla="val 28889"/>
+                            <a:gd name="adj2" fmla="val 86288"/>
+                          </a:avLst>
+                        </a:prstGeom>
+                        <a:solidFill>
+                          <a:schemeClr val="tx1"/>
+                        </a:solidFill>
+                        <a:ln>
+                          <a:noFill/>
+                        </a:ln>
+                      </wps:spPr>
+                      <wps:style>
+                        <a:lnRef idx="2">
+                          <a:schemeClr val="accent1">
+                            <a:shade val="50000"/>
+                          </a:schemeClr>
+                        </a:lnRef>
+                        <a:fillRef idx="1">
+                          <a:schemeClr val="accent1"/>
+                        </a:fillRef>
+                        <a:effectRef idx="0">
+                          <a:schemeClr val="accent1"/>
+                        </a:effectRef>
+                        <a:fontRef idx="minor">
+                          <a:schemeClr val="lt1"/>
+                        </a:fontRef>
+                      </wps:style>
+                      <wps:bodyPr rot="0" spcFirstLastPara="0" vertOverflow="overflow" horzOverflow="overflow" vert="horz" wrap="square" lIns="91440" tIns="45720" rIns="91440" bIns="45720" numCol="1" spcCol="0" rtlCol="0" fromWordArt="0" anchor="ctr" anchorCtr="0" forceAA="0" compatLnSpc="1">
+                        <a:prstTxWarp prst="textNoShape">
+                          <a:avLst/>
+                        </a:prstTxWarp>
+                        <a:noAutofit/>
+                      </wps:bodyPr>
+                    </wps:wsp>
+                  </a:graphicData>
+                </a:graphic>
+                <wp14:sizeRelV relativeFrom="margin">
+                  <wp14:pctHeight>0</wp14:pctHeight>
+                </wp14:sizeRelV>
+              </wp:anchor>
+            </w:drawing>
+          </mc:Choice>
+          <mc:Fallback>
+            <w:pict>
+              <v:shape w14:anchorId="687F3192" id="Flèche droite 13" o:spid="_x0000_s1026" type="#_x0000_t13" style="position:absolute;margin-left:12.65pt;margin-top:7.8pt;width:144.65pt;height:4.45pt;z-index:251658752;visibility:visible;mso-wrap-style:square;mso-height-percent:0;mso-wrap-distance-left:9pt;mso-wrap-distance-top:0;mso-wrap-distance-right:9pt;mso-wrap-distance-bottom:0;mso-position-horizontal:absolute;mso-position-horizontal-relative:text;mso-position-vertical:absolute;mso-position-vertical-relative:text;mso-height-percent:0;mso-height-relative:margin;v-text-anchor:middle" o:gfxdata="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" adj="21028,7680" fillcolor="black [3213]" stroked="f" strokeweight="2pt"/>
+            </w:pict>
+          </mc:Fallback>
+        </mc:AlternateContent>
+      </w:r>
+      <w:r>
+        <w:rPr>
+          <w:sz w:val="24"/>
+          <w:lang w:val="en-US"/>
+        </w:rPr>
+        <w:t xml:space="preserve">                                                         </w:t>
+      </w:r>
+      <w:proofErr w:type="gramStart"/>
+      <w:r>
+        <w:rPr>
+          <w:sz w:val="24"/>
+          <w:lang w:val="en-US"/>
+        </w:rPr>
+        <w:t>f</w:t>
+      </w:r>
+      <w:proofErr w:type="gramEnd"/>
+      <w:r>
+        <w:rPr>
+          <w:sz w:val="24"/>
+          <w:lang w:val="en-US"/>
+        </w:rPr>
+        <w:t xml:space="preserve"> (</w:t>
+      </w:r>
+      <w:r>
+        <w:rPr>
+          <w:sz w:val="24"/>
+          <w:lang w:val="en-US"/>
+        </w:rPr>
+        <w:t>kHz)</w:t>
       </w:r>
     </w:p>
     <w:p>
@@ -957,88 +1143,53 @@
         <w:jc w:val="both"/>
         <w:rPr>
           <w:sz w:val="24"/>
-        </w:rPr>
-      </w:pPr>
+          <w:lang w:val="en-US"/>
+        </w:rPr>
+      </w:pPr>
+      <w:r>
+        <w:rPr>
+          <w:sz w:val="24"/>
+          <w:lang w:val="en-US"/>
+        </w:rPr>
+        <w:t xml:space="preserve">             -2                          2</w:t>
+      </w:r>
     </w:p>
     <w:p>
       <w:pPr>
         <w:jc w:val="both"/>
         <w:rPr>
           <w:sz w:val="24"/>
-        </w:rPr>
-      </w:pPr>
-      <w:r>
-        <w:rPr>
-          <w:b/>
-          <w:sz w:val="24"/>
-          <w:u w:val="single"/>
-        </w:rPr>
-        <w:t>Exercice No.3 :</w:t>
-      </w:r>
+          <w:lang w:val="en-US"/>
+        </w:rPr>
+      </w:pPr>
     </w:p>
     <w:p>
       <w:pPr>
         <w:jc w:val="both"/>
         <w:rPr>
-          <w:sz w:val="24"/>
-        </w:rPr>
-      </w:pPr>
-      <w:r>
-        <w:rPr>
-          <w:sz w:val="24"/>
-        </w:rPr>
-        <w:t xml:space="preserve">On considère le montage suivant dans le quel x(t) est le signal d’entrée, x(n) est le signal échantillonné (Te période d’échantillonnage). On donne x(t) = 2+ </w:t>
-      </w:r>
-      <w:proofErr w:type="gramStart"/>
-      <w:r>
-        <w:rPr>
-          <w:sz w:val="24"/>
-        </w:rPr>
-        <w:t>cos(</w:t>
-      </w:r>
-      <w:proofErr w:type="gramEnd"/>
-      <w:r>
-        <w:rPr>
-          <w:sz w:val="24"/>
-        </w:rPr>
-        <w:t>50</w:t>
-      </w:r>
-      <w:r>
-        <w:rPr>
-          <w:sz w:val="24"/>
-        </w:rPr>
-        <w:t xml:space="preserve"> </w:t>
-      </w:r>
-      <w:r>
-        <w:rPr>
-          <w:sz w:val="24"/>
-        </w:rPr>
-        <w:t>πt</w:t>
-      </w:r>
-      <w:r>
-        <w:rPr>
-          <w:sz w:val="24"/>
-        </w:rPr>
-        <w:t xml:space="preserve">) avec </w:t>
-      </w:r>
-      <w:r>
-        <w:rPr>
-          <w:sz w:val="24"/>
-        </w:rPr>
-        <w:t>Te</w:t>
-      </w:r>
-      <w:r>
-        <w:rPr>
-          <w:sz w:val="24"/>
-        </w:rPr>
-        <w:t>=0.01s</w:t>
+          <w:b/>
+          <w:sz w:val="28"/>
+          <w:szCs w:val="22"/>
+          <w:u w:val="single"/>
+        </w:rPr>
+      </w:pPr>
+      <w:r>
+        <w:rPr>
+          <w:b/>
+          <w:sz w:val="28"/>
+          <w:szCs w:val="22"/>
+          <w:u w:val="single"/>
+        </w:rPr>
+        <w:t>Exercice No.3 :</w:t>
       </w:r>
     </w:p>
     <w:p>
       <w:pPr>
         <w:jc w:val="both"/>
         <w:rPr>
-          <w:sz w:val="24"/>
+          <w:rFonts w:ascii="Ubuntu Kurdish" w:hAnsi="Ubuntu Kurdish" w:cs="Ubuntu Kurdish"/>
+          <w:sz w:val="23"/>
+          <w:szCs w:val="23"/>
         </w:rPr>
       </w:pPr>
     </w:p>
@@ -1051,8 +1202,106 @@
       </w:pPr>
       <w:r>
         <w:rPr>
+          <w:rFonts w:ascii="Ubuntu Kurdish" w:hAnsi="Ubuntu Kurdish" w:cs="Ubuntu Kurdish"/>
+          <w:sz w:val="23"/>
+          <w:szCs w:val="23"/>
+        </w:rPr>
+        <w:t>On considère le montage suivant dans le quel x(t) est le signal d’entrée, x(n) est le signal échantillonné (</w:t>
+      </w:r>
+      <w:r>
+        <w:rPr>
+          <w:sz w:val="23"/>
+          <w:szCs w:val="23"/>
+        </w:rPr>
+        <w:t>Te</w:t>
+      </w:r>
+      <w:r>
+        <w:rPr>
+          <w:rFonts w:ascii="Ubuntu Kurdish" w:hAnsi="Ubuntu Kurdish" w:cs="Ubuntu Kurdish"/>
+          <w:sz w:val="23"/>
+          <w:szCs w:val="23"/>
+        </w:rPr>
+        <w:t xml:space="preserve"> période d’échantillonnage). On donne</w:t>
+      </w:r>
+      <w:r>
+        <w:rPr>
+          <w:sz w:val="24"/>
+        </w:rPr>
+        <w:t xml:space="preserve"> x(t) = 2</w:t>
+      </w:r>
+      <w:r>
+        <w:rPr>
+          <w:sz w:val="24"/>
+        </w:rPr>
+        <w:t xml:space="preserve"> </w:t>
+      </w:r>
+      <w:r>
+        <w:rPr>
+          <w:sz w:val="24"/>
+        </w:rPr>
+        <w:t xml:space="preserve">+ </w:t>
+      </w:r>
+      <w:proofErr w:type="gramStart"/>
+      <w:r>
+        <w:rPr>
+          <w:sz w:val="24"/>
+        </w:rPr>
+        <w:t>cos(</w:t>
+      </w:r>
+      <w:proofErr w:type="gramEnd"/>
+      <w:r>
+        <w:rPr>
+          <w:sz w:val="24"/>
+        </w:rPr>
+        <w:t>50</w:t>
+      </w:r>
+      <w:r>
+        <w:rPr>
+          <w:sz w:val="24"/>
+        </w:rPr>
+        <w:t xml:space="preserve"> </w:t>
+      </w:r>
+      <w:r>
+        <w:rPr>
+          <w:sz w:val="24"/>
+        </w:rPr>
+        <w:t xml:space="preserve">πt) </w:t>
+      </w:r>
+      <w:r>
+        <w:rPr>
+          <w:rFonts w:ascii="Ubuntu Kurdish" w:hAnsi="Ubuntu Kurdish" w:cs="Ubuntu Kurdish"/>
+          <w:sz w:val="23"/>
+          <w:szCs w:val="23"/>
+        </w:rPr>
+        <w:t xml:space="preserve">avec </w:t>
+      </w:r>
+      <w:r>
+        <w:rPr>
+          <w:sz w:val="24"/>
+        </w:rPr>
+        <w:t>Te=0.01s</w:t>
+      </w:r>
+    </w:p>
+    <w:p>
+      <w:pPr>
+        <w:jc w:val="both"/>
+        <w:rPr>
+          <w:sz w:val="24"/>
+        </w:rPr>
+      </w:pPr>
+    </w:p>
+    <w:p>
+      <w:pPr>
+        <w:jc w:val="both"/>
+        <w:rPr>
+          <w:sz w:val="24"/>
+        </w:rPr>
+      </w:pPr>
+      <w:r>
+        <w:rPr>
           <w:noProof/>
           <w:sz w:val="24"/>
+          <w:lang w:val="en-US" w:eastAsia="en-US"/>
         </w:rPr>
         <mc:AlternateContent>
           <mc:Choice Requires="wps">
@@ -1109,6 +1358,10 @@
           </mc:Choice>
           <mc:Fallback>
             <w:pict>
+              <v:shapetype w14:anchorId="6C49FBF6" id="_x0000_t32" coordsize="21600,21600" o:spt="32" o:oned="t" path="m,l21600,21600e" filled="f">
+                <v:path arrowok="t" fillok="f" o:connecttype="none"/>
+                <o:lock v:ext="edit" shapetype="t"/>
+              </v:shapetype>
               <v:shape id="Connecteur droit avec flèche 11" o:spid="_x0000_s1026" type="#_x0000_t32" style="position:absolute;margin-left:397.15pt;margin-top:2.25pt;width:0;height:45.7pt;flip:y;z-index:251671552;visibility:visible;mso-wrap-style:square;mso-wrap-distance-left:9pt;mso-wrap-distance-top:0;mso-wrap-distance-right:9pt;mso-wrap-distance-bottom:0;mso-position-horizontal:absolute;mso-position-horizontal-relative:text;mso-position-vertical:absolute;mso-position-vertical-relative:text" o:gfxdata="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" strokecolor="black [3040]">
                 <v:stroke endarrow="open"/>
               </v:shape>
@@ -1175,13 +1428,7 @@
           <w:sz w:val="24"/>
         </w:rPr>
         <w:tab/>
-        <w:t xml:space="preserve">            </w:t>
-      </w:r>
-      <w:r>
-        <w:rPr>
-          <w:sz w:val="24"/>
-        </w:rPr>
-        <w:t xml:space="preserve">    </w:t>
+        <w:t xml:space="preserve">                </w:t>
       </w:r>
       <m:oMath>
         <m:d>
@@ -1202,14 +1449,7 @@
                 <w:rFonts w:ascii="Cambria Math" w:hAnsi="Cambria Math"/>
                 <w:sz w:val="24"/>
               </w:rPr>
-              <m:t>H</m:t>
-            </m:r>
-            <m:r>
-              <w:rPr>
-                <w:rFonts w:ascii="Cambria Math" w:hAnsi="Cambria Math"/>
-                <w:sz w:val="24"/>
-              </w:rPr>
-              <m:t>(f)</m:t>
+              <m:t>H(f)</m:t>
             </m:r>
           </m:e>
         </m:d>
@@ -1226,6 +1466,7 @@
         <w:rPr>
           <w:noProof/>
           <w:sz w:val="24"/>
+          <w:lang w:val="en-US" w:eastAsia="en-US"/>
         </w:rPr>
         <mc:AlternateContent>
           <mc:Choice Requires="wps">
@@ -1288,7 +1529,7 @@
           </mc:Choice>
           <mc:Fallback>
             <w:pict>
-              <v:rect id="Rectangle 12" o:spid="_x0000_s1026" style="position:absolute;margin-left:362.5pt;margin-top:9.15pt;width:75.45pt;height:24.2pt;z-index:251672576;visibility:visible;mso-wrap-style:square;mso-wrap-distance-left:9pt;mso-wrap-distance-top:0;mso-wrap-distance-right:9pt;mso-wrap-distance-bottom:0;mso-position-horizontal:absolute;mso-position-horizontal-relative:text;mso-position-vertical:absolute;mso-position-vertical-relative:text;v-text-anchor:middle" o:gfxdata="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" filled="f" strokecolor="black [1600]" strokeweight=".25pt"/>
+              <v:rect w14:anchorId="3B87223C" id="Rectangle 12" o:spid="_x0000_s1026" style="position:absolute;margin-left:362.5pt;margin-top:9.15pt;width:75.45pt;height:24.2pt;z-index:251672576;visibility:visible;mso-wrap-style:square;mso-wrap-distance-left:9pt;mso-wrap-distance-top:0;mso-wrap-distance-right:9pt;mso-wrap-distance-bottom:0;mso-position-horizontal:absolute;mso-position-horizontal-relative:text;mso-position-vertical:absolute;mso-position-vertical-relative:text;v-text-anchor:middle" o:gfxdata="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" filled="f" strokecolor="black [1600]" strokeweight=".25pt"/>
             </w:pict>
           </mc:Fallback>
         </mc:AlternateContent>
@@ -1305,6 +1546,7 @@
         <w:rPr>
           <w:noProof/>
           <w:sz w:val="24"/>
+          <w:lang w:val="en-US" w:eastAsia="en-US"/>
         </w:rPr>
         <mc:AlternateContent>
           <mc:Choice Requires="wps">
@@ -1374,15 +1616,17 @@
           </mc:Choice>
           <mc:Fallback>
             <w:pict>
-              <v:rect id="Rectangle 5" o:spid="_x0000_s1026" style="position:absolute;margin-left:49.6pt;margin-top:5.1pt;width:100.4pt;height:27.65pt;z-index:251662336;visibility:visible;mso-wrap-style:square;mso-width-percent:0;mso-wrap-distance-left:9pt;mso-wrap-distance-top:0;mso-wrap-distance-right:9pt;mso-wrap-distance-bottom:0;mso-position-horizontal:absolute;mso-position-horizontal-relative:text;mso-position-vertical:absolute;mso-position-vertical-relative:text;mso-width-percent:0;mso-width-relative:margin;v-text-anchor:middle" o:gfxdata="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" filled="f" strokecolor="black [3213]" strokeweight=".25pt"/>
+              <v:rect w14:anchorId="11151FC9" id="Rectangle 5" o:spid="_x0000_s1026" style="position:absolute;margin-left:49.6pt;margin-top:5.1pt;width:100.4pt;height:27.65pt;z-index:251662336;visibility:visible;mso-wrap-style:square;mso-width-percent:0;mso-wrap-distance-left:9pt;mso-wrap-distance-top:0;mso-wrap-distance-right:9pt;mso-wrap-distance-bottom:0;mso-position-horizontal:absolute;mso-position-horizontal-relative:text;mso-position-vertical:absolute;mso-position-vertical-relative:text;mso-width-percent:0;mso-width-relative:margin;v-text-anchor:middle" o:gfxdata="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" filled="f" strokecolor="black [3213]" strokeweight=".25pt"/>
             </w:pict>
           </mc:Fallback>
         </mc:AlternateContent>
       </w:r>
+      <w:bookmarkStart w:id="0" w:name="_GoBack"/>
       <w:r>
         <w:rPr>
           <w:noProof/>
           <w:sz w:val="24"/>
+          <w:lang w:val="en-US" w:eastAsia="en-US"/>
         </w:rPr>
         <mc:AlternateContent>
           <mc:Choice Requires="wps">
@@ -1452,7 +1696,7 @@
           </mc:Choice>
           <mc:Fallback>
             <w:pict>
-              <v:rect id="Rectangle 6" o:spid="_x0000_s1026" style="position:absolute;margin-left:174.95pt;margin-top:5.75pt;width:90.7pt;height:27.65pt;z-index:251664384;visibility:visible;mso-wrap-style:square;mso-width-percent:0;mso-wrap-distance-left:9pt;mso-wrap-distance-top:0;mso-wrap-distance-right:9pt;mso-wrap-distance-bottom:0;mso-position-horizontal:absolute;mso-position-horizontal-relative:text;mso-position-vertical:absolute;mso-position-vertical-relative:text;mso-width-percent:0;mso-width-relative:margin;v-text-anchor:middle" o:gfxdata="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" filled="f" strokecolor="black [3213]" strokeweight=".25pt"/>
+              <v:rect w14:anchorId="514EE43B" id="Rectangle 6" o:spid="_x0000_s1026" style="position:absolute;margin-left:174.95pt;margin-top:5.75pt;width:90.7pt;height:27.65pt;z-index:251664384;visibility:visible;mso-wrap-style:square;mso-width-percent:0;mso-wrap-distance-left:9pt;mso-wrap-distance-top:0;mso-wrap-distance-right:9pt;mso-wrap-distance-bottom:0;mso-position-horizontal:absolute;mso-position-horizontal-relative:text;mso-position-vertical:absolute;mso-position-vertical-relative:text;mso-width-percent:0;mso-width-relative:margin;v-text-anchor:middle" o:gfxdata="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" filled="f" strokecolor="black [3213]" strokeweight=".25pt"/>
             </w:pict>
           </mc:Fallback>
         </mc:AlternateContent>
@@ -1469,6 +1713,7 @@
         <w:rPr>
           <w:noProof/>
           <w:sz w:val="24"/>
+          <w:lang w:val="en-US" w:eastAsia="en-US"/>
         </w:rPr>
         <mc:AlternateContent>
           <mc:Choice Requires="wps">
@@ -1525,7 +1770,7 @@
           </mc:Choice>
           <mc:Fallback>
             <w:pict>
-              <v:shape id="Connecteur droit avec flèche 10" o:spid="_x0000_s1026" type="#_x0000_t32" style="position:absolute;margin-left:343.15pt;margin-top:5.15pt;width:115.6pt;height:1.4pt;flip:y;z-index:251670528;visibility:visible;mso-wrap-style:square;mso-wrap-distance-left:9pt;mso-wrap-distance-top:0;mso-wrap-distance-right:9pt;mso-wrap-distance-bottom:0;mso-position-horizontal:absolute;mso-position-horizontal-relative:text;mso-position-vertical:absolute;mso-position-vertical-relative:text" o:gfxdata="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" strokecolor="black [3040]">
+              <v:shape w14:anchorId="12CF23EE" id="Connecteur droit avec flèche 10" o:spid="_x0000_s1026" type="#_x0000_t32" style="position:absolute;margin-left:343.15pt;margin-top:5.15pt;width:115.6pt;height:1.4pt;flip:y;z-index:251670528;visibility:visible;mso-wrap-style:square;mso-wrap-distance-left:9pt;mso-wrap-distance-top:0;mso-wrap-distance-right:9pt;mso-wrap-distance-bottom:0;mso-position-horizontal:absolute;mso-position-horizontal-relative:text;mso-position-vertical:absolute;mso-position-vertical-relative:text" o:gfxdata="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" strokecolor="black [3040]">
                 <v:stroke endarrow="open"/>
               </v:shape>
             </w:pict>
@@ -1536,6 +1781,7 @@
         <w:rPr>
           <w:noProof/>
           <w:sz w:val="24"/>
+          <w:lang w:val="en-US" w:eastAsia="en-US"/>
         </w:rPr>
         <mc:AlternateContent>
           <mc:Choice Requires="wps">
@@ -1598,7 +1844,7 @@
           </mc:Choice>
           <mc:Fallback>
             <w:pict>
-              <v:shape id="Connecteur droit avec flèche 7" o:spid="_x0000_s1026" type="#_x0000_t32" style="position:absolute;margin-left:26.05pt;margin-top:5.1pt;width:23.5pt;height:0;z-index:251665408;visibility:visible;mso-wrap-style:square;mso-width-percent:0;mso-height-percent:0;mso-wrap-distance-left:9pt;mso-wrap-distance-top:0;mso-wrap-distance-right:9pt;mso-wrap-distance-bottom:0;mso-position-horizontal:absolute;mso-position-horizontal-relative:text;mso-position-vertical:absolute;mso-position-vertical-relative:text;mso-width-percent:0;mso-height-percent:0;mso-width-relative:margin;mso-height-relative:margin" o:gfxdata="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" strokecolor="black [3040]">
+              <v:shape w14:anchorId="4FD1E981" id="Connecteur droit avec flèche 7" o:spid="_x0000_s1026" type="#_x0000_t32" style="position:absolute;margin-left:26.05pt;margin-top:5.1pt;width:23.5pt;height:0;z-index:251665408;visibility:visible;mso-wrap-style:square;mso-width-percent:0;mso-height-percent:0;mso-wrap-distance-left:9pt;mso-wrap-distance-top:0;mso-wrap-distance-right:9pt;mso-wrap-distance-bottom:0;mso-position-horizontal:absolute;mso-position-horizontal-relative:text;mso-position-vertical:absolute;mso-position-vertical-relative:text;mso-width-percent:0;mso-height-percent:0;mso-width-relative:margin;mso-height-relative:margin" o:gfxdata="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" strokecolor="black [3040]">
                 <v:stroke endarrow="open"/>
               </v:shape>
             </w:pict>
@@ -1609,6 +1855,7 @@
         <w:rPr>
           <w:noProof/>
           <w:sz w:val="24"/>
+          <w:lang w:val="en-US" w:eastAsia="en-US"/>
         </w:rPr>
         <mc:AlternateContent>
           <mc:Choice Requires="wps">
@@ -1671,7 +1918,7 @@
           </mc:Choice>
           <mc:Fallback>
             <w:pict>
-              <v:shape id="Connecteur droit avec flèche 8" o:spid="_x0000_s1026" type="#_x0000_t32" style="position:absolute;margin-left:150.05pt;margin-top:4.6pt;width:23.5pt;height:0;z-index:251667456;visibility:visible;mso-wrap-style:square;mso-width-percent:0;mso-height-percent:0;mso-wrap-distance-left:9pt;mso-wrap-distance-top:0;mso-wrap-distance-right:9pt;mso-wrap-distance-bottom:0;mso-position-horizontal:absolute;mso-position-horizontal-relative:text;mso-position-vertical:absolute;mso-position-vertical-relative:text;mso-width-percent:0;mso-height-percent:0;mso-width-relative:margin;mso-height-relative:margin" o:gfxdata="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" strokecolor="black [3040]">
+              <v:shape w14:anchorId="5A710E6C" id="Connecteur droit avec flèche 8" o:spid="_x0000_s1026" type="#_x0000_t32" style="position:absolute;margin-left:150.05pt;margin-top:4.6pt;width:23.5pt;height:0;z-index:251667456;visibility:visible;mso-wrap-style:square;mso-width-percent:0;mso-height-percent:0;mso-wrap-distance-left:9pt;mso-wrap-distance-top:0;mso-wrap-distance-right:9pt;mso-wrap-distance-bottom:0;mso-position-horizontal:absolute;mso-position-horizontal-relative:text;mso-position-vertical:absolute;mso-position-vertical-relative:text;mso-width-percent:0;mso-height-percent:0;mso-width-relative:margin;mso-height-relative:margin" o:gfxdata="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" strokecolor="black [3040]">
                 <v:stroke endarrow="open"/>
               </v:shape>
             </w:pict>
@@ -1682,6 +1929,7 @@
         <w:rPr>
           <w:noProof/>
           <w:sz w:val="24"/>
+          <w:lang w:val="en-US" w:eastAsia="en-US"/>
         </w:rPr>
         <mc:AlternateContent>
           <mc:Choice Requires="wps">
@@ -1744,13 +1992,14 @@
           </mc:Choice>
           <mc:Fallback>
             <w:pict>
-              <v:shape id="Connecteur droit avec flèche 9" o:spid="_x0000_s1026" type="#_x0000_t32" style="position:absolute;margin-left:265.5pt;margin-top:6.45pt;width:18pt;height:0;flip:y;z-index:251669504;visibility:visible;mso-wrap-style:square;mso-width-percent:0;mso-height-percent:0;mso-wrap-distance-left:9pt;mso-wrap-distance-top:0;mso-wrap-distance-right:9pt;mso-wrap-distance-bottom:0;mso-position-horizontal:absolute;mso-position-horizontal-relative:text;mso-position-vertical:absolute;mso-position-vertical-relative:text;mso-width-percent:0;mso-height-percent:0;mso-width-relative:margin;mso-height-relative:margin" o:gfxdata="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" strokecolor="black [3040]">
+              <v:shape w14:anchorId="23B97AA0" id="Connecteur droit avec flèche 9" o:spid="_x0000_s1026" type="#_x0000_t32" style="position:absolute;margin-left:265.5pt;margin-top:6.45pt;width:18pt;height:0;flip:y;z-index:251669504;visibility:visible;mso-wrap-style:square;mso-width-percent:0;mso-height-percent:0;mso-wrap-distance-left:9pt;mso-wrap-distance-top:0;mso-wrap-distance-right:9pt;mso-wrap-distance-bottom:0;mso-position-horizontal:absolute;mso-position-horizontal-relative:text;mso-position-vertical:absolute;mso-position-vertical-relative:text;mso-width-percent:0;mso-height-percent:0;mso-width-relative:margin;mso-height-relative:margin" o:gfxdata="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" strokecolor="black [3040]">
                 <v:stroke endarrow="open"/>
               </v:shape>
             </w:pict>
           </mc:Fallback>
         </mc:AlternateContent>
       </w:r>
+      <w:bookmarkEnd w:id="0"/>
       <w:r>
         <w:rPr>
           <w:sz w:val="24"/>
@@ -1873,6 +2122,7 @@
       </w:pPr>
       <w:r>
         <w:rPr>
+          <w:rFonts w:ascii="Ubuntu Kurdish" w:hAnsi="Ubuntu Kurdish" w:cs="Ubuntu Kurdish"/>
           <w:sz w:val="24"/>
         </w:rPr>
         <w:t xml:space="preserve">Tracer </w:t>
@@ -1903,21 +2153,7 @@
                 <w:rFonts w:ascii="Cambria Math" w:hAnsi="Cambria Math"/>
                 <w:sz w:val="24"/>
               </w:rPr>
-              <m:t>X</m:t>
-            </m:r>
-            <m:r>
-              <w:rPr>
-                <w:rFonts w:ascii="Cambria Math" w:hAnsi="Cambria Math"/>
-                <w:sz w:val="24"/>
-              </w:rPr>
-              <m:t>e</m:t>
-            </m:r>
-            <m:r>
-              <w:rPr>
-                <w:rFonts w:ascii="Cambria Math" w:hAnsi="Cambria Math"/>
-                <w:sz w:val="24"/>
-              </w:rPr>
-              <m:t>(f)</m:t>
+              <m:t>Xe(f)</m:t>
             </m:r>
           </m:e>
         </m:d>
@@ -1927,7 +2163,22 @@
           <w:sz w:val="24"/>
           <w:szCs w:val="20"/>
         </w:rPr>
-        <w:t xml:space="preserve"> où </w:t>
+        <w:t xml:space="preserve"> </w:t>
+      </w:r>
+      <w:r>
+        <w:rPr>
+          <w:rFonts w:ascii="Ubuntu Kurdish" w:hAnsi="Ubuntu Kurdish" w:cs="Ubuntu Kurdish"/>
+          <w:sz w:val="24"/>
+          <w:szCs w:val="20"/>
+        </w:rPr>
+        <w:t>où</w:t>
+      </w:r>
+      <w:r>
+        <w:rPr>
+          <w:sz w:val="24"/>
+          <w:szCs w:val="20"/>
+        </w:rPr>
+        <w:t xml:space="preserve"> </w:t>
       </w:r>
       <w:proofErr w:type="spellStart"/>
       <w:r>
@@ -1967,21 +2218,14 @@
         <w:rPr>
           <w:sz w:val="24"/>
         </w:rPr>
-        <w:t xml:space="preserve">(t). Y </w:t>
-      </w:r>
-      <w:proofErr w:type="spellStart"/>
-      <w:r>
-        <w:rPr>
-          <w:sz w:val="24"/>
-        </w:rPr>
-        <w:t>a-t-il</w:t>
-      </w:r>
-      <w:proofErr w:type="spellEnd"/>
-      <w:r>
-        <w:rPr>
-          <w:sz w:val="24"/>
-        </w:rPr>
-        <w:t xml:space="preserve"> repliement de spectre ?</w:t>
+        <w:t xml:space="preserve">(t). </w:t>
+      </w:r>
+      <w:r>
+        <w:rPr>
+          <w:rFonts w:ascii="Ubuntu Kurdish" w:hAnsi="Ubuntu Kurdish" w:cs="Ubuntu Kurdish"/>
+          <w:sz w:val="24"/>
+        </w:rPr>
+        <w:t>Y a-t-il repliement de spectre ?</w:t>
       </w:r>
     </w:p>
     <w:p>
@@ -1993,11 +2237,13 @@
         </w:numPr>
         <w:jc w:val="both"/>
         <w:rPr>
-          <w:sz w:val="24"/>
-        </w:rPr>
-      </w:pPr>
-      <w:r>
-        <w:rPr>
+          <w:rFonts w:ascii="Ubuntu Kurdish" w:hAnsi="Ubuntu Kurdish" w:cs="Ubuntu Kurdish"/>
+          <w:sz w:val="24"/>
+        </w:rPr>
+      </w:pPr>
+      <w:r>
+        <w:rPr>
+          <w:rFonts w:ascii="Ubuntu Kurdish" w:hAnsi="Ubuntu Kurdish" w:cs="Ubuntu Kurdish"/>
           <w:sz w:val="24"/>
         </w:rPr>
         <w:t>Donner les expressions de x(n) et y(t)</w:t>
@@ -2012,15 +2258,23 @@
       </w:pPr>
       <w:r>
         <w:rPr>
+          <w:rFonts w:ascii="Ubuntu Kurdish" w:hAnsi="Ubuntu Kurdish" w:cs="Ubuntu Kurdish"/>
           <w:sz w:val="24"/>
         </w:rPr>
         <w:t>Refaire l’exerci</w:t>
       </w:r>
       <w:r>
         <w:rPr>
-          <w:sz w:val="24"/>
-        </w:rPr>
-        <w:t>ce avec cette fois ci T=0.025 s</w:t>
+          <w:rFonts w:ascii="Ubuntu Kurdish" w:hAnsi="Ubuntu Kurdish" w:cs="Ubuntu Kurdish"/>
+          <w:sz w:val="24"/>
+        </w:rPr>
+        <w:t>ce avec cette fois ci</w:t>
+      </w:r>
+      <w:r>
+        <w:rPr>
+          <w:sz w:val="24"/>
+        </w:rPr>
+        <w:t xml:space="preserve"> T=0.025 s</w:t>
       </w:r>
     </w:p>
     <w:p>
@@ -2035,21 +2289,26 @@
       <w:pPr>
         <w:jc w:val="both"/>
         <w:rPr>
-          <w:sz w:val="24"/>
-        </w:rPr>
-      </w:pPr>
-      <w:r>
-        <w:rPr>
           <w:b/>
-          <w:sz w:val="24"/>
+          <w:sz w:val="28"/>
+          <w:szCs w:val="22"/>
           <w:u w:val="single"/>
         </w:rPr>
+      </w:pPr>
+      <w:r>
+        <w:rPr>
+          <w:b/>
+          <w:sz w:val="28"/>
+          <w:szCs w:val="22"/>
+          <w:u w:val="single"/>
+        </w:rPr>
         <w:t>Exercice No.4</w:t>
       </w:r>
       <w:r>
         <w:rPr>
           <w:b/>
-          <w:sz w:val="24"/>
+          <w:sz w:val="28"/>
+          <w:szCs w:val="22"/>
           <w:u w:val="single"/>
         </w:rPr>
         <w:t xml:space="preserve"> :</w:t>
@@ -2059,14 +2318,48 @@
       <w:pPr>
         <w:jc w:val="both"/>
         <w:rPr>
-          <w:sz w:val="24"/>
-        </w:rPr>
-      </w:pPr>
-      <w:r>
-        <w:rPr>
-          <w:sz w:val="24"/>
-        </w:rPr>
-        <w:t>On considère le signal x(t)=</w:t>
+          <w:sz w:val="16"/>
+          <w:szCs w:val="12"/>
+        </w:rPr>
+      </w:pPr>
+    </w:p>
+    <w:p>
+      <w:pPr>
+        <w:jc w:val="both"/>
+        <w:rPr>
+          <w:sz w:val="24"/>
+        </w:rPr>
+      </w:pPr>
+      <w:r>
+        <w:rPr>
+          <w:rFonts w:ascii="Ubuntu Kurdish" w:hAnsi="Ubuntu Kurdish" w:cs="Ubuntu Kurdish"/>
+          <w:sz w:val="24"/>
+        </w:rPr>
+        <w:t>On considère le signal</w:t>
+      </w:r>
+      <w:r>
+        <w:rPr>
+          <w:sz w:val="24"/>
+        </w:rPr>
+        <w:t xml:space="preserve"> x(t)</w:t>
+      </w:r>
+      <w:r>
+        <w:rPr>
+          <w:sz w:val="24"/>
+        </w:rPr>
+        <w:t xml:space="preserve"> </w:t>
+      </w:r>
+      <w:r>
+        <w:rPr>
+          <w:sz w:val="24"/>
+        </w:rPr>
+        <w:t>=</w:t>
+      </w:r>
+      <w:r>
+        <w:rPr>
+          <w:sz w:val="24"/>
+        </w:rPr>
+        <w:t xml:space="preserve"> </w:t>
       </w:r>
       <w:proofErr w:type="gramStart"/>
       <w:r>
@@ -2086,31 +2379,26 @@
         <w:rPr>
           <w:sz w:val="24"/>
         </w:rPr>
-        <w:t>200</w:t>
-      </w:r>
-      <w:r>
-        <w:rPr>
-          <w:sz w:val="24"/>
-        </w:rPr>
-        <w:t>πt</w:t>
-      </w:r>
-      <w:r>
-        <w:rPr>
-          <w:sz w:val="24"/>
-        </w:rPr>
-        <w:t>) + 2cos(320</w:t>
-      </w:r>
-      <w:r>
-        <w:rPr>
-          <w:sz w:val="24"/>
-        </w:rPr>
-        <w:t>πt</w:t>
-      </w:r>
-      <w:r>
-        <w:rPr>
-          <w:sz w:val="24"/>
-        </w:rPr>
-        <w:t xml:space="preserve">) échantillonné à une fréquence d’échantillonnage </w:t>
+        <w:t>200πt)+</w:t>
+      </w:r>
+      <w:r>
+        <w:rPr>
+          <w:sz w:val="24"/>
+        </w:rPr>
+        <w:t xml:space="preserve">2cos(320πt) </w:t>
+      </w:r>
+      <w:r>
+        <w:rPr>
+          <w:rFonts w:ascii="Ubuntu Kurdish" w:hAnsi="Ubuntu Kurdish" w:cs="Ubuntu Kurdish"/>
+          <w:sz w:val="24"/>
+        </w:rPr>
+        <w:t>échantillonné à une fréquence d’échantillonnage</w:t>
+      </w:r>
+      <w:r>
+        <w:rPr>
+          <w:sz w:val="24"/>
+        </w:rPr>
+        <w:t xml:space="preserve"> </w:t>
       </w:r>
       <w:proofErr w:type="spellStart"/>
       <w:r>
@@ -2124,7 +2412,20 @@
         <w:rPr>
           <w:sz w:val="24"/>
         </w:rPr>
-        <w:t>=300Hz. On filtre le signal échantillonné par un filtre passe-bas de gain 1/</w:t>
+        <w:t xml:space="preserve">=300Hz. </w:t>
+      </w:r>
+      <w:r>
+        <w:rPr>
+          <w:rFonts w:ascii="Ubuntu Kurdish" w:hAnsi="Ubuntu Kurdish" w:cs="Ubuntu Kurdish"/>
+          <w:sz w:val="24"/>
+        </w:rPr>
+        <w:t>On filtre le signal échantillonné par un filtre passe-bas de gain</w:t>
+      </w:r>
+      <w:r>
+        <w:rPr>
+          <w:sz w:val="24"/>
+        </w:rPr>
+        <w:t xml:space="preserve"> 1/</w:t>
       </w:r>
       <w:proofErr w:type="spellStart"/>
       <w:r>
@@ -2138,7 +2439,20 @@
         <w:rPr>
           <w:sz w:val="24"/>
         </w:rPr>
-        <w:t xml:space="preserve"> et de fréquence de coupure </w:t>
+        <w:t xml:space="preserve"> </w:t>
+      </w:r>
+      <w:r>
+        <w:rPr>
+          <w:rFonts w:ascii="Ubuntu Kurdish" w:hAnsi="Ubuntu Kurdish" w:cs="Ubuntu Kurdish"/>
+          <w:sz w:val="24"/>
+        </w:rPr>
+        <w:t>et de fréquence de coupure</w:t>
+      </w:r>
+      <w:r>
+        <w:rPr>
+          <w:sz w:val="24"/>
+        </w:rPr>
+        <w:t xml:space="preserve"> </w:t>
       </w:r>
       <w:proofErr w:type="spellStart"/>
       <w:r>
@@ -2152,7 +2466,14 @@
         <w:rPr>
           <w:sz w:val="24"/>
         </w:rPr>
-        <w:t>=250Hz, quelles sont les composantes fréquentielles qui apparaitront dans le signal de sortie ?</w:t>
+        <w:t xml:space="preserve">=250Hz, </w:t>
+      </w:r>
+      <w:r>
+        <w:rPr>
+          <w:rFonts w:ascii="Ubuntu Kurdish" w:hAnsi="Ubuntu Kurdish" w:cs="Ubuntu Kurdish"/>
+          <w:sz w:val="24"/>
+        </w:rPr>
+        <w:t>quelles sont les composantes fréquentielles qui apparaitront dans le signal de sortie ?</w:t>
       </w:r>
     </w:p>
     <w:p>
@@ -2166,12 +2487,16 @@
           <w:u w:val="single"/>
         </w:rPr>
       </w:pPr>
-      <w:bookmarkStart w:id="0" w:name="_GoBack"/>
-      <w:bookmarkEnd w:id="0"/>
     </w:p>
     <w:sectPr>
       <w:pgSz w:w="11906" w:h="16838"/>
-      <w:pgMar w:top="1417" w:right="1417" w:bottom="1417" w:left="1417" w:header="708" w:footer="708" w:gutter="0"/>
+      <w:pgMar w:top="1260" w:right="1440" w:bottom="720" w:left="1440" w:header="706" w:footer="706" w:gutter="0"/>
+      <w:pgBorders w:offsetFrom="page">
+        <w:top w:val="dotDotDash" w:sz="4" w:space="24" w:color="auto"/>
+        <w:left w:val="dotDotDash" w:sz="4" w:space="24" w:color="auto"/>
+        <w:bottom w:val="dotDotDash" w:sz="4" w:space="24" w:color="auto"/>
+        <w:right w:val="dotDotDash" w:sz="4" w:space="24" w:color="auto"/>
+      </w:pgBorders>
       <w:cols w:space="708"/>
       <w:docGrid w:linePitch="360"/>
     </w:sectPr>
@@ -2180,7 +2505,7 @@
 </file>
 
 <file path=word/numbering.xml><?xml version="1.0" encoding="utf-8"?>
-<w:numbering xmlns:wpc="http://schemas.microsoft.com/office/word/2010/wordprocessingCanvas" xmlns:mc="http://schemas.openxmlformats.org/markup-compatibility/2006" xmlns:o="urn:schemas-microsoft-com:office:office" xmlns:r="http://schemas.openxmlformats.org/officeDocument/2006/relationships" xmlns:m="http://schemas.openxmlformats.org/officeDocument/2006/math" xmlns:v="urn:schemas-microsoft-com:vml" xmlns:wp14="http://schemas.microsoft.com/office/word/2010/wordprocessingDrawing" xmlns:wp="http://schemas.openxmlformats.org/drawingml/2006/wordprocessingDrawing" xmlns:w10="urn:schemas-microsoft-com:office:word" xmlns:w="http://schemas.openxmlformats.org/wordprocessingml/2006/main" xmlns:w14="http://schemas.microsoft.com/office/word/2010/wordml" xmlns:wpg="http://schemas.microsoft.com/office/word/2010/wordprocessingGroup" xmlns:wpi="http://schemas.microsoft.com/office/word/2010/wordprocessingInk" xmlns:wne="http://schemas.microsoft.com/office/word/2006/wordml" xmlns:wps="http://schemas.microsoft.com/office/word/2010/wordprocessingShape" mc:Ignorable="w14 wp14">
+<w:numbering xmlns:wpc="http://schemas.microsoft.com/office/word/2010/wordprocessingCanvas" xmlns:mc="http://schemas.openxmlformats.org/markup-compatibility/2006" xmlns:o="urn:schemas-microsoft-com:office:office" xmlns:r="http://schemas.openxmlformats.org/officeDocument/2006/relationships" xmlns:m="http://schemas.openxmlformats.org/officeDocument/2006/math" xmlns:v="urn:schemas-microsoft-com:vml" xmlns:wp14="http://schemas.microsoft.com/office/word/2010/wordprocessingDrawing" xmlns:wp="http://schemas.openxmlformats.org/drawingml/2006/wordprocessingDrawing" xmlns:w10="urn:schemas-microsoft-com:office:word" xmlns:w="http://schemas.openxmlformats.org/wordprocessingml/2006/main" xmlns:w14="http://schemas.microsoft.com/office/word/2010/wordml" xmlns:w15="http://schemas.microsoft.com/office/word/2012/wordml" xmlns:wpg="http://schemas.microsoft.com/office/word/2010/wordprocessingGroup" xmlns:wpi="http://schemas.microsoft.com/office/word/2010/wordprocessingInk" xmlns:wne="http://schemas.microsoft.com/office/word/2006/wordml" xmlns:wps="http://schemas.microsoft.com/office/word/2010/wordprocessingShape" mc:Ignorable="w14 w15 wp14">
   <w:abstractNum w:abstractNumId="0">
     <w:nsid w:val="11DF4F9F"/>
     <w:multiLevelType w:val="hybridMultilevel"/>
@@ -2540,8 +2865,8 @@
   <w:abstractNum w:abstractNumId="4">
     <w:nsid w:val="5B616524"/>
     <w:multiLevelType w:val="hybridMultilevel"/>
-    <w:tmpl w:val="CCA0C2FC"/>
-    <w:lvl w:ilvl="0" w:tplc="040C0017">
+    <w:tmpl w:val="A62C716A"/>
+    <w:lvl w:ilvl="0" w:tplc="7EE8060E">
       <w:start w:val="1"/>
       <w:numFmt w:val="lowerLetter"/>
       <w:lvlText w:val="%1)"/>
@@ -2550,7 +2875,7 @@
         <w:ind w:left="720" w:hanging="360"/>
       </w:pPr>
       <w:rPr>
-        <w:rFonts w:hint="default"/>
+        <w:rFonts w:ascii="Ubuntu Kurdish" w:hAnsi="Ubuntu Kurdish" w:cs="Ubuntu Kurdish" w:hint="default"/>
       </w:rPr>
     </w:lvl>
     <w:lvl w:ilvl="1" w:tplc="040C0019" w:tentative="1">
@@ -2922,7 +3247,7 @@
 </file>
 
 <file path=word/styles.xml><?xml version="1.0" encoding="utf-8"?>
-<w:styles xmlns:mc="http://schemas.openxmlformats.org/markup-compatibility/2006" xmlns:r="http://schemas.openxmlformats.org/officeDocument/2006/relationships" xmlns:w="http://schemas.openxmlformats.org/wordprocessingml/2006/main" xmlns:w14="http://schemas.microsoft.com/office/word/2010/wordml" mc:Ignorable="w14">
+<w:styles xmlns:mc="http://schemas.openxmlformats.org/markup-compatibility/2006" xmlns:r="http://schemas.openxmlformats.org/officeDocument/2006/relationships" xmlns:w="http://schemas.openxmlformats.org/wordprocessingml/2006/main" xmlns:w14="http://schemas.microsoft.com/office/word/2010/wordml" xmlns:w15="http://schemas.microsoft.com/office/word/2012/wordml" mc:Ignorable="w14 w15">
   <w:docDefaults>
     <w:rPrDefault>
       <w:rPr>
@@ -2938,407 +3263,378 @@
       </w:pPr>
     </w:pPrDefault>
   </w:docDefaults>
-  <w:latentStyles w:defLockedState="0" w:defUIPriority="99" w:defSemiHidden="1" w:defUnhideWhenUsed="1" w:defQFormat="0" w:count="267">
-    <w:lsdException w:name="Normal" w:semiHidden="0" w:uiPriority="0" w:unhideWhenUsed="0" w:qFormat="1"/>
-    <w:lsdException w:name="heading 1" w:semiHidden="0" w:uiPriority="9" w:unhideWhenUsed="0" w:qFormat="1"/>
-    <w:lsdException w:name="heading 2" w:uiPriority="9" w:qFormat="1"/>
-    <w:lsdException w:name="heading 3" w:uiPriority="9" w:qFormat="1"/>
-    <w:lsdException w:name="heading 4" w:uiPriority="9" w:qFormat="1"/>
-    <w:lsdException w:name="heading 5" w:uiPriority="9" w:qFormat="1"/>
-    <w:lsdException w:name="heading 6" w:uiPriority="9" w:qFormat="1"/>
-    <w:lsdException w:name="heading 7" w:uiPriority="9" w:qFormat="1"/>
-    <w:lsdException w:name="heading 8" w:uiPriority="9" w:qFormat="1"/>
-    <w:lsdException w:name="heading 9" w:uiPriority="9" w:qFormat="1"/>
-    <w:lsdException w:name="toc 1" w:uiPriority="39"/>
-    <w:lsdException w:name="toc 2" w:uiPriority="39"/>
-    <w:lsdException w:name="toc 3" w:uiPriority="39"/>
-    <w:lsdException w:name="toc 4" w:uiPriority="39"/>
-    <w:lsdException w:name="toc 5" w:uiPriority="39"/>
-    <w:lsdException w:name="toc 6" w:uiPriority="39"/>
-    <w:lsdException w:name="toc 7" w:uiPriority="39"/>
-    <w:lsdException w:name="toc 8" w:uiPriority="39"/>
-    <w:lsdException w:name="toc 9" w:uiPriority="39"/>
-    <w:lsdException w:name="caption" w:uiPriority="35" w:qFormat="1"/>
-    <w:lsdException w:name="Title" w:semiHidden="0" w:uiPriority="10" w:unhideWhenUsed="0" w:qFormat="1"/>
-    <w:lsdException w:name="Default Paragraph Font" w:uiPriority="1"/>
-    <w:lsdException w:name="Subtitle" w:semiHidden="0" w:uiPriority="11" w:unhideWhenUsed="0" w:qFormat="1"/>
-    <w:lsdException w:name="Strong" w:semiHidden="0" w:uiPriority="22" w:unhideWhenUsed="0" w:qFormat="1"/>
-    <w:lsdException w:name="Emphasis" w:semiHidden="0" w:uiPriority="20" w:unhideWhenUsed="0" w:qFormat="1"/>
-    <w:lsdException w:name="Table Grid" w:semiHidden="0" w:uiPriority="59" w:unhideWhenUsed="0"/>
-    <w:lsdException w:name="Placeholder Text" w:unhideWhenUsed="0"/>
-    <w:lsdException w:name="No Spacing" w:semiHidden="0" w:uiPriority="1" w:unhideWhenUsed="0" w:qFormat="1"/>
-    <w:lsdException w:name="Light Shading" w:semiHidden="0" w:uiPriority="60" w:unhideWhenUsed="0"/>
-    <w:lsdException w:name="Light List" w:semiHidden="0" w:uiPriority="61" w:unhideWhenUsed="0"/>
-    <w:lsdException w:name="Light Grid" w:semiHidden="0" w:uiPriority="62" w:unhideWhenUsed="0"/>
-    <w:lsdException w:name="Medium Shading 1" w:semiHidden="0" w:uiPriority="63" w:unhideWhenUsed="0"/>
-    <w:lsdException w:name="Medium Shading 2" w:semiHidden="0" w:uiPriority="64" w:unhideWhenUsed="0"/>
-    <w:lsdException w:name="Medium List 1" w:semiHidden="0" w:uiPriority="65" w:unhideWhenUsed="0"/>
-    <w:lsdException w:name="Medium List 2" w:semiHidden="0" w:uiPriority="66" w:unhideWhenUsed="0"/>
-    <w:lsdException w:name="Medium Grid 1" w:semiHidden="0" w:uiPriority="67" w:unhideWhenUsed="0"/>
-    <w:lsdException w:name="Medium Grid 2" w:semiHidden="0" w:uiPriority="68" w:unhideWhenUsed="0"/>
-    <w:lsdException w:name="Medium Grid 3" w:semiHidden="0" w:uiPriority="69" w:unhideWhenUsed="0"/>
-    <w:lsdException w:name="Dark List" w:semiHidden="0" w:uiPriority="70" w:unhideWhenUsed="0"/>
-    <w:lsdException w:name="Colorful Shading" w:semiHidden="0" w:uiPriority="71" w:unhideWhenUsed="0"/>
-    <w:lsdException w:name="Colorful List" w:semiHidden="0" w:uiPriority="72" w:unhideWhenUsed="0"/>
-    <w:lsdException w:name="Colorful Grid" w:semiHidden="0" w:uiPriority="73" w:unhideWhenUsed="0"/>
-    <w:lsdException w:name="Light Shading Accent 1" w:semiHidden="0" w:uiPriority="60" w:unhideWhenUsed="0"/>
-    <w:lsdException w:name="Light List Accent 1" w:semiHidden="0" w:uiPriority="61" w:unhideWhenUsed="0"/>
-    <w:lsdException w:name="Light Grid Accent 1" w:semiHidden="0" w:uiPriority="62" w:unhideWhenUsed="0"/>
-    <w:lsdException w:name="Medium Shading 1 Accent 1" w:semiHidden="0" w:uiPriority="63" w:unhideWhenUsed="0"/>
-    <w:lsdException w:name="Medium Shading 2 Accent 1" w:semiHidden="0" w:uiPriority="64" w:unhideWhenUsed="0"/>
-    <w:lsdException w:name="Medium List 1 Accent 1" w:semiHidden="0" w:uiPriority="65" w:unhideWhenUsed="0"/>
-    <w:lsdException w:name="Revision" w:unhideWhenUsed="0"/>
-    <w:lsdException w:name="List Paragraph" w:semiHidden="0" w:uiPriority="34" w:unhideWhenUsed="0" w:qFormat="1"/>
-    <w:lsdException w:name="Quote" w:semiHidden="0" w:uiPriority="29" w:unhideWhenUsed="0" w:qFormat="1"/>
-    <w:lsdException w:name="Intense Quote" w:semiHidden="0" w:uiPriority="30" w:unhideWhenUsed="0" w:qFormat="1"/>
-    <w:lsdException w:name="Medium List 2 Accent 1" w:semiHidden="0" w:uiPriority="66" w:unhideWhenUsed="0"/>
-    <w:lsdException w:name="Medium Grid 1 Accent 1" w:semiHidden="0" w:uiPriority="67" w:unhideWhenUsed="0"/>
-    <w:lsdException w:name="Medium Grid 2 Accent 1" w:semiHidden="0" w:uiPriority="68" w:unhideWhenUsed="0"/>
-    <w:lsdException w:name="Medium Grid 3 Accent 1" w:semiHidden="0" w:uiPriority="69" w:unhideWhenUsed="0"/>
-    <w:lsdException w:name="Dark List Accent 1" w:semiHidden="0" w:uiPriority="70" w:unhideWhenUsed="0"/>
-    <w:lsdException w:name="Colorful Shading Accent 1" w:semiHidden="0" w:uiPriority="71" w:unhideWhenUsed="0"/>
-    <w:lsdException w:name="Colorful List Accent 1" w:semiHidden="0" w:uiPriority="72" w:unhideWhenUsed="0"/>
-    <w:lsdException w:name="Colorful Grid Accent 1" w:semiHidden="0" w:uiPriority="73" w:unhideWhenUsed="0"/>
-    <w:lsdException w:name="Light Shading Accent 2" w:semiHidden="0" w:uiPriority="60" w:unhideWhenUsed="0"/>
-    <w:lsdException w:name="Light List Accent 2" w:semiHidden="0" w:uiPriority="61" w:unhideWhenUsed="0"/>
-    <w:lsdException w:name="Light Grid Accent 2" w:semiHidden="0" w:uiPriority="62" w:unhideWhenUsed="0"/>
-    <w:lsdException w:name="Medium Shading 1 Accent 2" w:semiHidden="0" w:uiPriority="63" w:unhideWhenUsed="0"/>
-    <w:lsdException w:name="Medium Shading 2 Accent 2" w:semiHidden="0" w:uiPriority="64" w:unhideWhenUsed="0"/>
-    <w:lsdException w:name="Medium List 1 Accent 2" w:semiHidden="0" w:uiPriority="65" w:unhideWhenUsed="0"/>
-    <w:lsdException w:name="Medium List 2 Accent 2" w:semiHidden="0" w:uiPriority="66" w:unhideWhenUsed="0"/>
-    <w:lsdException w:name="Medium Grid 1 Accent 2" w:semiHidden="0" w:uiPriority="67" w:unhideWhenUsed="0"/>
-    <w:lsdException w:name="Medium Grid 2 Accent 2" w:semiHidden="0" w:uiPriority="68" w:unhideWhenUsed="0"/>
-    <w:lsdException w:name="Medium Grid 3 Accent 2" w:semiHidden="0" w:uiPriority="69" w:unhideWhenUsed="0"/>
-    <w:lsdException w:name="Dark List Accent 2" w:semiHidden="0" w:uiPriority="70" w:unhideWhenUsed="0"/>
-    <w:lsdException w:name="Colorful Shading Accent 2" w:semiHidden="0" w:uiPriority="71" w:unhideWhenUsed="0"/>
-    <w:lsdException w:name="Colorful List Accent 2" w:semiHidden="0" w:uiPriority="72" w:unhideWhenUsed="0"/>
-    <w:lsdException w:name="Colorful Grid Accent 2" w:semiHidden="0" w:uiPriority="73" w:unhideWhenUsed="0"/>
-    <w:lsdException w:name="Light Shading Accent 3" w:semiHidden="0" w:uiPriority="60" w:unhideWhenUsed="0"/>
-    <w:lsdException w:name="Light List Accent 3" w:semiHidden="0" w:uiPriority="61" w:unhideWhenUsed="0"/>
-    <w:lsdException w:name="Light Grid Accent 3" w:semiHidden="0" w:uiPriority="62" w:unhideWhenUsed="0"/>
-    <w:lsdException w:name="Medium Shading 1 Accent 3" w:semiHidden="0" w:uiPriority="63" w:unhideWhenUsed="0"/>
-    <w:lsdException w:name="Medium Shading 2 Accent 3" w:semiHidden="0" w:uiPriority="64" w:unhideWhenUsed="0"/>
-    <w:lsdException w:name="Medium List 1 Accent 3" w:semiHidden="0" w:uiPriority="65" w:unhideWhenUsed="0"/>
-    <w:lsdException w:name="Medium List 2 Accent 3" w:semiHidden="0" w:uiPriority="66" w:unhideWhenUsed="0"/>
-    <w:lsdException w:name="Medium Grid 1 Accent 3" w:semiHidden="0" w:uiPriority="67" w:unhideWhenUsed="0"/>
-    <w:lsdException w:name="Medium Grid 2 Accent 3" w:semiHidden="0" w:uiPriority="68" w:unhideWhenUsed="0"/>
-    <w:lsdException w:name="Medium Grid 3 Accent 3" w:semiHidden="0" w:uiPriority="69" w:unhideWhenUsed="0"/>
-    <w:lsdException w:name="Dark List Accent 3" w:semiHidden="0" w:uiPriority="70" w:unhideWhenUsed="0"/>
-    <w:lsdException w:name="Colorful Shading Accent 3" w:semiHidden="0" w:uiPriority="71" w:unhideWhenUsed="0"/>
-    <w:lsdException w:name="Colorful List Accent 3" w:semiHidden="0" w:uiPriority="72" w:unhideWhenUsed="0"/>
-    <w:lsdException w:name="Colorful Grid Accent 3" w:semiHidden="0" w:uiPriority="73" w:unhideWhenUsed="0"/>
-    <w:lsdException w:name="Light Shading Accent 4" w:semiHidden="0" w:uiPriority="60" w:unhideWhenUsed="0"/>
-    <w:lsdException w:name="Light List Accent 4" w:semiHidden="0" w:uiPriority="61" w:unhideWhenUsed="0"/>
-    <w:lsdException w:name="Light Grid Accent 4" w:semiHidden="0" w:uiPriority="62" w:unhideWhenUsed="0"/>
-    <w:lsdException w:name="Medium Shading 1 Accent 4" w:semiHidden="0" w:uiPriority="63" w:unhideWhenUsed="0"/>
-    <w:lsdException w:name="Medium Shading 2 Accent 4" w:semiHidden="0" w:uiPriority="64" w:unhideWhenUsed="0"/>
-    <w:lsdException w:name="Medium List 1 Accent 4" w:semiHidden="0" w:uiPriority="65" w:unhideWhenUsed="0"/>
-    <w:lsdException w:name="Medium List 2 Accent 4" w:semiHidden="0" w:uiPriority="66" w:unhideWhenUsed="0"/>
-    <w:lsdException w:name="Medium Grid 1 Accent 4" w:semiHidden="0" w:uiPriority="67" w:unhideWhenUsed="0"/>
-    <w:lsdException w:name="Medium Grid 2 Accent 4" w:semiHidden="0" w:uiPriority="68" w:unhideWhenUsed="0"/>
-    <w:lsdException w:name="Medium Grid 3 Accent 4" w:semiHidden="0" w:uiPriority="69" w:unhideWhenUsed="0"/>
-    <w:lsdException w:name="Dark List Accent 4" w:semiHidden="0" w:uiPriority="70" w:unhideWhenUsed="0"/>
-    <w:lsdException w:name="Colorful Shading Accent 4" w:semiHidden="0" w:uiPriority="71" w:unhideWhenUsed="0"/>
-    <w:lsdException w:name="Colorful List Accent 4" w:semiHidden="0" w:uiPriority="72" w:unhideWhenUsed="0"/>
-    <w:lsdException w:name="Colorful Grid Accent 4" w:semiHidden="0" w:uiPriority="73" w:unhideWhenUsed="0"/>
-    <w:lsdException w:name="Light Shading Accent 5" w:semiHidden="0" w:uiPriority="60" w:unhideWhenUsed="0"/>
-    <w:lsdException w:name="Light List Accent 5" w:semiHidden="0" w:uiPriority="61" w:unhideWhenUsed="0"/>
-    <w:lsdException w:name="Light Grid Accent 5" w:semiHidden="0" w:uiPriority="62" w:unhideWhenUsed="0"/>
-    <w:lsdException w:name="Medium Shading 1 Accent 5" w:semiHidden="0" w:uiPriority="63" w:unhideWhenUsed="0"/>
-    <w:lsdException w:name="Medium Shading 2 Accent 5" w:semiHidden="0" w:uiPriority="64" w:unhideWhenUsed="0"/>
-    <w:lsdException w:name="Medium List 1 Accent 5" w:semiHidden="0" w:uiPriority="65" w:unhideWhenUsed="0"/>
-    <w:lsdException w:name="Medium List 2 Accent 5" w:semiHidden="0" w:uiPriority="66" w:unhideWhenUsed="0"/>
-    <w:lsdException w:name="Medium Grid 1 Accent 5" w:semiHidden="0" w:uiPriority="67" w:unhideWhenUsed="0"/>
-    <w:lsdException w:name="Medium Grid 2 Accent 5" w:semiHidden="0" w:uiPriority="68" w:unhideWhenUsed="0"/>
-    <w:lsdException w:name="Medium Grid 3 Accent 5" w:semiHidden="0" w:uiPriority="69" w:unhideWhenUsed="0"/>
-    <w:lsdException w:name="Dark List Accent 5" w:semiHidden="0" w:uiPriority="70" w:unhideWhenUsed="0"/>
-    <w:lsdException w:name="Colorful Shading Accent 5" w:semiHidden="0" w:uiPriority="71" w:unhideWhenUsed="0"/>
-    <w:lsdException w:name="Colorful List Accent 5" w:semiHidden="0" w:uiPriority="72" w:unhideWhenUsed="0"/>
-    <w:lsdException w:name="Colorful Grid Accent 5" w:semiHidden="0" w:uiPriority="73" w:unhideWhenUsed="0"/>
-    <w:lsdException w:name="Light Shading Accent 6" w:semiHidden="0" w:uiPriority="60" w:unhideWhenUsed="0"/>
-    <w:lsdException w:name="Light List Accent 6" w:semiHidden="0" w:uiPriority="61" w:unhideWhenUsed="0"/>
-    <w:lsdException w:name="Light Grid Accent 6" w:semiHidden="0" w:uiPriority="62" w:unhideWhenUsed="0"/>
-    <w:lsdException w:name="Medium Shading 1 Accent 6" w:semiHidden="0" w:uiPriority="63" w:unhideWhenUsed="0"/>
-    <w:lsdException w:name="Medium Shading 2 Accent 6" w:semiHidden="0" w:uiPriority="64" w:unhideWhenUsed="0"/>
-    <w:lsdException w:name="Medium List 1 Accent 6" w:semiHidden="0" w:uiPriority="65" w:unhideWhenUsed="0"/>
-    <w:lsdException w:name="Medium List 2 Accent 6" w:semiHidden="0" w:uiPriority="66" w:unhideWhenUsed="0"/>
-    <w:lsdException w:name="Medium Grid 1 Accent 6" w:semiHidden="0" w:uiPriority="67" w:unhideWhenUsed="0"/>
-    <w:lsdException w:name="Medium Grid 2 Accent 6" w:semiHidden="0" w:uiPriority="68" w:unhideWhenUsed="0"/>
-    <w:lsdException w:name="Medium Grid 3 Accent 6" w:semiHidden="0" w:uiPriority="69" w:unhideWhenUsed="0"/>
-    <w:lsdException w:name="Dark List Accent 6" w:semiHidden="0" w:uiPriority="70" w:unhideWhenUsed="0"/>
-    <w:lsdException w:name="Colorful Shading Accent 6" w:semiHidden="0" w:uiPriority="71" w:unhideWhenUsed="0"/>
-    <w:lsdException w:name="Colorful List Accent 6" w:semiHidden="0" w:uiPriority="72" w:unhideWhenUsed="0"/>
-    <w:lsdException w:name="Colorful Grid Accent 6" w:semiHidden="0" w:uiPriority="73" w:unhideWhenUsed="0"/>
-    <w:lsdException w:name="Subtle Emphasis" w:semiHidden="0" w:uiPriority="19" w:unhideWhenUsed="0" w:qFormat="1"/>
-    <w:lsdException w:name="Intense Emphasis" w:semiHidden="0" w:uiPriority="21" w:unhideWhenUsed="0" w:qFormat="1"/>
-    <w:lsdException w:name="Subtle Reference" w:semiHidden="0" w:uiPriority="31" w:unhideWhenUsed="0" w:qFormat="1"/>
-    <w:lsdException w:name="Intense Reference" w:semiHidden="0" w:uiPriority="32" w:unhideWhenUsed="0" w:qFormat="1"/>
-    <w:lsdException w:name="Book Title" w:semiHidden="0" w:uiPriority="33" w:unhideWhenUsed="0" w:qFormat="1"/>
-    <w:lsdException w:name="Bibliography" w:uiPriority="37"/>
-    <w:lsdException w:name="TOC Heading" w:uiPriority="39" w:qFormat="1"/>
-  </w:latentStyles>
-  <w:style w:type="paragraph" w:default="1" w:styleId="Normal">
-    <w:name w:val="Normal"/>
-    <w:qFormat/>
-    <w:rsid w:val="00B23E4A"/>
-    <w:pPr>
-      <w:overflowPunct w:val="0"/>
-      <w:autoSpaceDE w:val="0"/>
-      <w:autoSpaceDN w:val="0"/>
-      <w:adjustRightInd w:val="0"/>
-      <w:spacing w:after="0" w:line="240" w:lineRule="auto"/>
-    </w:pPr>
-    <w:rPr>
-      <w:rFonts w:ascii="Times New Roman" w:eastAsia="Times New Roman" w:hAnsi="Times New Roman" w:cs="Times New Roman"/>
-      <w:sz w:val="20"/>
-      <w:szCs w:val="20"/>
-      <w:lang w:eastAsia="fr-FR"/>
-    </w:rPr>
-  </w:style>
-  <w:style w:type="character" w:default="1" w:styleId="Policepardfaut">
-    <w:name w:val="Default Paragraph Font"/>
-    <w:uiPriority w:val="1"/>
-    <w:semiHidden/>
-    <w:unhideWhenUsed/>
-  </w:style>
-  <w:style w:type="table" w:default="1" w:styleId="TableauNormal">
-    <w:name w:val="Normal Table"/>
-    <w:uiPriority w:val="99"/>
-    <w:semiHidden/>
-    <w:unhideWhenUsed/>
-    <w:tblPr>
-      <w:tblInd w:w="0" w:type="dxa"/>
-      <w:tblCellMar>
-        <w:top w:w="0" w:type="dxa"/>
-        <w:left w:w="108" w:type="dxa"/>
-        <w:bottom w:w="0" w:type="dxa"/>
-        <w:right w:w="108" w:type="dxa"/>
-      </w:tblCellMar>
-    </w:tblPr>
-  </w:style>
-  <w:style w:type="numbering" w:default="1" w:styleId="Aucuneliste">
-    <w:name w:val="No List"/>
-    <w:uiPriority w:val="99"/>
-    <w:semiHidden/>
-    <w:unhideWhenUsed/>
-  </w:style>
-  <w:style w:type="paragraph" w:styleId="Paragraphedeliste">
-    <w:name w:val="List Paragraph"/>
-    <w:basedOn w:val="Normal"/>
-    <w:uiPriority w:val="34"/>
-    <w:qFormat/>
-    <w:rsid w:val="00B23E4A"/>
-    <w:pPr>
-      <w:overflowPunct/>
-      <w:autoSpaceDE/>
-      <w:autoSpaceDN/>
-      <w:adjustRightInd/>
-      <w:spacing w:after="200" w:line="276" w:lineRule="auto"/>
-      <w:ind w:left="720"/>
-      <w:contextualSpacing/>
-    </w:pPr>
-    <w:rPr>
-      <w:rFonts w:asciiTheme="minorHAnsi" w:eastAsiaTheme="minorEastAsia" w:hAnsiTheme="minorHAnsi" w:cstheme="minorBidi"/>
-      <w:sz w:val="22"/>
-      <w:szCs w:val="22"/>
-    </w:rPr>
-  </w:style>
-  <w:style w:type="character" w:styleId="Textedelespacerserv">
-    <w:name w:val="Placeholder Text"/>
-    <w:basedOn w:val="Policepardfaut"/>
-    <w:uiPriority w:val="99"/>
-    <w:semiHidden/>
-    <w:rsid w:val="00961314"/>
-    <w:rPr>
-      <w:color w:val="808080"/>
-    </w:rPr>
-  </w:style>
-  <w:style w:type="paragraph" w:styleId="Textedebulles">
-    <w:name w:val="Balloon Text"/>
-    <w:basedOn w:val="Normal"/>
-    <w:link w:val="TextedebullesCar"/>
-    <w:uiPriority w:val="99"/>
-    <w:semiHidden/>
-    <w:unhideWhenUsed/>
-    <w:rsid w:val="00961314"/>
-    <w:rPr>
-      <w:rFonts w:ascii="Tahoma" w:hAnsi="Tahoma" w:cs="Tahoma"/>
-      <w:sz w:val="16"/>
-      <w:szCs w:val="16"/>
-    </w:rPr>
-  </w:style>
-  <w:style w:type="character" w:customStyle="1" w:styleId="TextedebullesCar">
-    <w:name w:val="Texte de bulles Car"/>
-    <w:basedOn w:val="Policepardfaut"/>
-    <w:link w:val="Textedebulles"/>
-    <w:uiPriority w:val="99"/>
-    <w:semiHidden/>
-    <w:rsid w:val="00961314"/>
-    <w:rPr>
-      <w:rFonts w:ascii="Tahoma" w:eastAsia="Times New Roman" w:hAnsi="Tahoma" w:cs="Tahoma"/>
-      <w:sz w:val="16"/>
-      <w:szCs w:val="16"/>
-      <w:lang w:eastAsia="fr-FR"/>
-    </w:rPr>
-  </w:style>
-</w:styles>
-</file>
-
-<file path=word/stylesWithEffects.xml><?xml version="1.0" encoding="utf-8"?>
-<w:styles xmlns:wpc="http://schemas.microsoft.com/office/word/2010/wordprocessingCanvas" xmlns:mc="http://schemas.openxmlformats.org/markup-compatibility/2006" xmlns:o="urn:schemas-microsoft-com:office:office" xmlns:r="http://schemas.openxmlformats.org/officeDocument/2006/relationships" xmlns:m="http://schemas.openxmlformats.org/officeDocument/2006/math" xmlns:v="urn:schemas-microsoft-com:vml" xmlns:wp14="http://schemas.microsoft.com/office/word/2010/wordprocessingDrawing" xmlns:wp="http://schemas.openxmlformats.org/drawingml/2006/wordprocessingDrawing" xmlns:w10="urn:schemas-microsoft-com:office:word" xmlns:w="http://schemas.openxmlformats.org/wordprocessingml/2006/main" xmlns:w14="http://schemas.microsoft.com/office/word/2010/wordml" xmlns:wpg="http://schemas.microsoft.com/office/word/2010/wordprocessingGroup" xmlns:wpi="http://schemas.microsoft.com/office/word/2010/wordprocessingInk" xmlns:wne="http://schemas.microsoft.com/office/word/2006/wordml" xmlns:wps="http://schemas.microsoft.com/office/word/2010/wordprocessingShape" mc:Ignorable="w14 wp14">
-  <w:docDefaults>
-    <w:rPrDefault>
-      <w:rPr>
-        <w:rFonts w:asciiTheme="minorHAnsi" w:eastAsiaTheme="minorHAnsi" w:hAnsiTheme="minorHAnsi" w:cstheme="minorBidi"/>
-        <w:sz w:val="22"/>
-        <w:szCs w:val="22"/>
-        <w:lang w:val="fr-FR" w:eastAsia="en-US" w:bidi="ar-SA"/>
-      </w:rPr>
-    </w:rPrDefault>
-    <w:pPrDefault>
-      <w:pPr>
-        <w:spacing w:after="200" w:line="276" w:lineRule="auto"/>
-      </w:pPr>
-    </w:pPrDefault>
-  </w:docDefaults>
-  <w:latentStyles w:defLockedState="0" w:defUIPriority="99" w:defSemiHidden="1" w:defUnhideWhenUsed="1" w:defQFormat="0" w:count="267">
-    <w:lsdException w:name="Normal" w:semiHidden="0" w:uiPriority="0" w:unhideWhenUsed="0" w:qFormat="1"/>
-    <w:lsdException w:name="heading 1" w:semiHidden="0" w:uiPriority="9" w:unhideWhenUsed="0" w:qFormat="1"/>
-    <w:lsdException w:name="heading 2" w:uiPriority="9" w:qFormat="1"/>
-    <w:lsdException w:name="heading 3" w:uiPriority="9" w:qFormat="1"/>
-    <w:lsdException w:name="heading 4" w:uiPriority="9" w:qFormat="1"/>
-    <w:lsdException w:name="heading 5" w:uiPriority="9" w:qFormat="1"/>
-    <w:lsdException w:name="heading 6" w:uiPriority="9" w:qFormat="1"/>
-    <w:lsdException w:name="heading 7" w:uiPriority="9" w:qFormat="1"/>
-    <w:lsdException w:name="heading 8" w:uiPriority="9" w:qFormat="1"/>
-    <w:lsdException w:name="heading 9" w:uiPriority="9" w:qFormat="1"/>
-    <w:lsdException w:name="toc 1" w:uiPriority="39"/>
-    <w:lsdException w:name="toc 2" w:uiPriority="39"/>
-    <w:lsdException w:name="toc 3" w:uiPriority="39"/>
-    <w:lsdException w:name="toc 4" w:uiPriority="39"/>
-    <w:lsdException w:name="toc 5" w:uiPriority="39"/>
-    <w:lsdException w:name="toc 6" w:uiPriority="39"/>
-    <w:lsdException w:name="toc 7" w:uiPriority="39"/>
-    <w:lsdException w:name="toc 8" w:uiPriority="39"/>
-    <w:lsdException w:name="toc 9" w:uiPriority="39"/>
-    <w:lsdException w:name="caption" w:uiPriority="35" w:qFormat="1"/>
-    <w:lsdException w:name="Title" w:semiHidden="0" w:uiPriority="10" w:unhideWhenUsed="0" w:qFormat="1"/>
-    <w:lsdException w:name="Default Paragraph Font" w:uiPriority="1"/>
-    <w:lsdException w:name="Subtitle" w:semiHidden="0" w:uiPriority="11" w:unhideWhenUsed="0" w:qFormat="1"/>
-    <w:lsdException w:name="Strong" w:semiHidden="0" w:uiPriority="22" w:unhideWhenUsed="0" w:qFormat="1"/>
-    <w:lsdException w:name="Emphasis" w:semiHidden="0" w:uiPriority="20" w:unhideWhenUsed="0" w:qFormat="1"/>
-    <w:lsdException w:name="Table Grid" w:semiHidden="0" w:uiPriority="59" w:unhideWhenUsed="0"/>
-    <w:lsdException w:name="Placeholder Text" w:unhideWhenUsed="0"/>
-    <w:lsdException w:name="No Spacing" w:semiHidden="0" w:uiPriority="1" w:unhideWhenUsed="0" w:qFormat="1"/>
-    <w:lsdException w:name="Light Shading" w:semiHidden="0" w:uiPriority="60" w:unhideWhenUsed="0"/>
-    <w:lsdException w:name="Light List" w:semiHidden="0" w:uiPriority="61" w:unhideWhenUsed="0"/>
-    <w:lsdException w:name="Light Grid" w:semiHidden="0" w:uiPriority="62" w:unhideWhenUsed="0"/>
-    <w:lsdException w:name="Medium Shading 1" w:semiHidden="0" w:uiPriority="63" w:unhideWhenUsed="0"/>
-    <w:lsdException w:name="Medium Shading 2" w:semiHidden="0" w:uiPriority="64" w:unhideWhenUsed="0"/>
-    <w:lsdException w:name="Medium List 1" w:semiHidden="0" w:uiPriority="65" w:unhideWhenUsed="0"/>
-    <w:lsdException w:name="Medium List 2" w:semiHidden="0" w:uiPriority="66" w:unhideWhenUsed="0"/>
-    <w:lsdException w:name="Medium Grid 1" w:semiHidden="0" w:uiPriority="67" w:unhideWhenUsed="0"/>
-    <w:lsdException w:name="Medium Grid 2" w:semiHidden="0" w:uiPriority="68" w:unhideWhenUsed="0"/>
-    <w:lsdException w:name="Medium Grid 3" w:semiHidden="0" w:uiPriority="69" w:unhideWhenUsed="0"/>
-    <w:lsdException w:name="Dark List" w:semiHidden="0" w:uiPriority="70" w:unhideWhenUsed="0"/>
-    <w:lsdException w:name="Colorful Shading" w:semiHidden="0" w:uiPriority="71" w:unhideWhenUsed="0"/>
-    <w:lsdException w:name="Colorful List" w:semiHidden="0" w:uiPriority="72" w:unhideWhenUsed="0"/>
-    <w:lsdException w:name="Colorful Grid" w:semiHidden="0" w:uiPriority="73" w:unhideWhenUsed="0"/>
-    <w:lsdException w:name="Light Shading Accent 1" w:semiHidden="0" w:uiPriority="60" w:unhideWhenUsed="0"/>
-    <w:lsdException w:name="Light List Accent 1" w:semiHidden="0" w:uiPriority="61" w:unhideWhenUsed="0"/>
-    <w:lsdException w:name="Light Grid Accent 1" w:semiHidden="0" w:uiPriority="62" w:unhideWhenUsed="0"/>
-    <w:lsdException w:name="Medium Shading 1 Accent 1" w:semiHidden="0" w:uiPriority="63" w:unhideWhenUsed="0"/>
-    <w:lsdException w:name="Medium Shading 2 Accent 1" w:semiHidden="0" w:uiPriority="64" w:unhideWhenUsed="0"/>
-    <w:lsdException w:name="Medium List 1 Accent 1" w:semiHidden="0" w:uiPriority="65" w:unhideWhenUsed="0"/>
-    <w:lsdException w:name="Revision" w:unhideWhenUsed="0"/>
-    <w:lsdException w:name="List Paragraph" w:semiHidden="0" w:uiPriority="34" w:unhideWhenUsed="0" w:qFormat="1"/>
-    <w:lsdException w:name="Quote" w:semiHidden="0" w:uiPriority="29" w:unhideWhenUsed="0" w:qFormat="1"/>
-    <w:lsdException w:name="Intense Quote" w:semiHidden="0" w:uiPriority="30" w:unhideWhenUsed="0" w:qFormat="1"/>
-    <w:lsdException w:name="Medium List 2 Accent 1" w:semiHidden="0" w:uiPriority="66" w:unhideWhenUsed="0"/>
-    <w:lsdException w:name="Medium Grid 1 Accent 1" w:semiHidden="0" w:uiPriority="67" w:unhideWhenUsed="0"/>
-    <w:lsdException w:name="Medium Grid 2 Accent 1" w:semiHidden="0" w:uiPriority="68" w:unhideWhenUsed="0"/>
-    <w:lsdException w:name="Medium Grid 3 Accent 1" w:semiHidden="0" w:uiPriority="69" w:unhideWhenUsed="0"/>
-    <w:lsdException w:name="Dark List Accent 1" w:semiHidden="0" w:uiPriority="70" w:unhideWhenUsed="0"/>
-    <w:lsdException w:name="Colorful Shading Accent 1" w:semiHidden="0" w:uiPriority="71" w:unhideWhenUsed="0"/>
-    <w:lsdException w:name="Colorful List Accent 1" w:semiHidden="0" w:uiPriority="72" w:unhideWhenUsed="0"/>
-    <w:lsdException w:name="Colorful Grid Accent 1" w:semiHidden="0" w:uiPriority="73" w:unhideWhenUsed="0"/>
-    <w:lsdException w:name="Light Shading Accent 2" w:semiHidden="0" w:uiPriority="60" w:unhideWhenUsed="0"/>
-    <w:lsdException w:name="Light List Accent 2" w:semiHidden="0" w:uiPriority="61" w:unhideWhenUsed="0"/>
-    <w:lsdException w:name="Light Grid Accent 2" w:semiHidden="0" w:uiPriority="62" w:unhideWhenUsed="0"/>
-    <w:lsdException w:name="Medium Shading 1 Accent 2" w:semiHidden="0" w:uiPriority="63" w:unhideWhenUsed="0"/>
-    <w:lsdException w:name="Medium Shading 2 Accent 2" w:semiHidden="0" w:uiPriority="64" w:unhideWhenUsed="0"/>
-    <w:lsdException w:name="Medium List 1 Accent 2" w:semiHidden="0" w:uiPriority="65" w:unhideWhenUsed="0"/>
-    <w:lsdException w:name="Medium List 2 Accent 2" w:semiHidden="0" w:uiPriority="66" w:unhideWhenUsed="0"/>
-    <w:lsdException w:name="Medium Grid 1 Accent 2" w:semiHidden="0" w:uiPriority="67" w:unhideWhenUsed="0"/>
-    <w:lsdException w:name="Medium Grid 2 Accent 2" w:semiHidden="0" w:uiPriority="68" w:unhideWhenUsed="0"/>
-    <w:lsdException w:name="Medium Grid 3 Accent 2" w:semiHidden="0" w:uiPriority="69" w:unhideWhenUsed="0"/>
-    <w:lsdException w:name="Dark List Accent 2" w:semiHidden="0" w:uiPriority="70" w:unhideWhenUsed="0"/>
-    <w:lsdException w:name="Colorful Shading Accent 2" w:semiHidden="0" w:uiPriority="71" w:unhideWhenUsed="0"/>
-    <w:lsdException w:name="Colorful List Accent 2" w:semiHidden="0" w:uiPriority="72" w:unhideWhenUsed="0"/>
-    <w:lsdException w:name="Colorful Grid Accent 2" w:semiHidden="0" w:uiPriority="73" w:unhideWhenUsed="0"/>
-    <w:lsdException w:name="Light Shading Accent 3" w:semiHidden="0" w:uiPriority="60" w:unhideWhenUsed="0"/>
-    <w:lsdException w:name="Light List Accent 3" w:semiHidden="0" w:uiPriority="61" w:unhideWhenUsed="0"/>
-    <w:lsdException w:name="Light Grid Accent 3" w:semiHidden="0" w:uiPriority="62" w:unhideWhenUsed="0"/>
-    <w:lsdException w:name="Medium Shading 1 Accent 3" w:semiHidden="0" w:uiPriority="63" w:unhideWhenUsed="0"/>
-    <w:lsdException w:name="Medium Shading 2 Accent 3" w:semiHidden="0" w:uiPriority="64" w:unhideWhenUsed="0"/>
-    <w:lsdException w:name="Medium List 1 Accent 3" w:semiHidden="0" w:uiPriority="65" w:unhideWhenUsed="0"/>
-    <w:lsdException w:name="Medium List 2 Accent 3" w:semiHidden="0" w:uiPriority="66" w:unhideWhenUsed="0"/>
-    <w:lsdException w:name="Medium Grid 1 Accent 3" w:semiHidden="0" w:uiPriority="67" w:unhideWhenUsed="0"/>
-    <w:lsdException w:name="Medium Grid 2 Accent 3" w:semiHidden="0" w:uiPriority="68" w:unhideWhenUsed="0"/>
-    <w:lsdException w:name="Medium Grid 3 Accent 3" w:semiHidden="0" w:uiPriority="69" w:unhideWhenUsed="0"/>
-    <w:lsdException w:name="Dark List Accent 3" w:semiHidden="0" w:uiPriority="70" w:unhideWhenUsed="0"/>
-    <w:lsdException w:name="Colorful Shading Accent 3" w:semiHidden="0" w:uiPriority="71" w:unhideWhenUsed="0"/>
-    <w:lsdException w:name="Colorful List Accent 3" w:semiHidden="0" w:uiPriority="72" w:unhideWhenUsed="0"/>
-    <w:lsdException w:name="Colorful Grid Accent 3" w:semiHidden="0" w:uiPriority="73" w:unhideWhenUsed="0"/>
-    <w:lsdException w:name="Light Shading Accent 4" w:semiHidden="0" w:uiPriority="60" w:unhideWhenUsed="0"/>
-    <w:lsdException w:name="Light List Accent 4" w:semiHidden="0" w:uiPriority="61" w:unhideWhenUsed="0"/>
-    <w:lsdException w:name="Light Grid Accent 4" w:semiHidden="0" w:uiPriority="62" w:unhideWhenUsed="0"/>
-    <w:lsdException w:name="Medium Shading 1 Accent 4" w:semiHidden="0" w:uiPriority="63" w:unhideWhenUsed="0"/>
-    <w:lsdException w:name="Medium Shading 2 Accent 4" w:semiHidden="0" w:uiPriority="64" w:unhideWhenUsed="0"/>
-    <w:lsdException w:name="Medium List 1 Accent 4" w:semiHidden="0" w:uiPriority="65" w:unhideWhenUsed="0"/>
-    <w:lsdException w:name="Medium List 2 Accent 4" w:semiHidden="0" w:uiPriority="66" w:unhideWhenUsed="0"/>
-    <w:lsdException w:name="Medium Grid 1 Accent 4" w:semiHidden="0" w:uiPriority="67" w:unhideWhenUsed="0"/>
-    <w:lsdException w:name="Medium Grid 2 Accent 4" w:semiHidden="0" w:uiPriority="68" w:unhideWhenUsed="0"/>
-    <w:lsdException w:name="Medium Grid 3 Accent 4" w:semiHidden="0" w:uiPriority="69" w:unhideWhenUsed="0"/>
-    <w:lsdException w:name="Dark List Accent 4" w:semiHidden="0" w:uiPriority="70" w:unhideWhenUsed="0"/>
-    <w:lsdException w:name="Colorful Shading Accent 4" w:semiHidden="0" w:uiPriority="71" w:unhideWhenUsed="0"/>
-    <w:lsdException w:name="Colorful List Accent 4" w:semiHidden="0" w:uiPriority="72" w:unhideWhenUsed="0"/>
-    <w:lsdException w:name="Colorful Grid Accent 4" w:semiHidden="0" w:uiPriority="73" w:unhideWhenUsed="0"/>
-    <w:lsdException w:name="Light Shading Accent 5" w:semiHidden="0" w:uiPriority="60" w:unhideWhenUsed="0"/>
-    <w:lsdException w:name="Light List Accent 5" w:semiHidden="0" w:uiPriority="61" w:unhideWhenUsed="0"/>
-    <w:lsdException w:name="Light Grid Accent 5" w:semiHidden="0" w:uiPriority="62" w:unhideWhenUsed="0"/>
-    <w:lsdException w:name="Medium Shading 1 Accent 5" w:semiHidden="0" w:uiPriority="63" w:unhideWhenUsed="0"/>
-    <w:lsdException w:name="Medium Shading 2 Accent 5" w:semiHidden="0" w:uiPriority="64" w:unhideWhenUsed="0"/>
-    <w:lsdException w:name="Medium List 1 Accent 5" w:semiHidden="0" w:uiPriority="65" w:unhideWhenUsed="0"/>
-    <w:lsdException w:name="Medium List 2 Accent 5" w:semiHidden="0" w:uiPriority="66" w:unhideWhenUsed="0"/>
-    <w:lsdException w:name="Medium Grid 1 Accent 5" w:semiHidden="0" w:uiPriority="67" w:unhideWhenUsed="0"/>
-    <w:lsdException w:name="Medium Grid 2 Accent 5" w:semiHidden="0" w:uiPriority="68" w:unhideWhenUsed="0"/>
-    <w:lsdException w:name="Medium Grid 3 Accent 5" w:semiHidden="0" w:uiPriority="69" w:unhideWhenUsed="0"/>
-    <w:lsdException w:name="Dark List Accent 5" w:semiHidden="0" w:uiPriority="70" w:unhideWhenUsed="0"/>
-    <w:lsdException w:name="Colorful Shading Accent 5" w:semiHidden="0" w:uiPriority="71" w:unhideWhenUsed="0"/>
-    <w:lsdException w:name="Colorful List Accent 5" w:semiHidden="0" w:uiPriority="72" w:unhideWhenUsed="0"/>
-    <w:lsdException w:name="Colorful Grid Accent 5" w:semiHidden="0" w:uiPriority="73" w:unhideWhenUsed="0"/>
-    <w:lsdException w:name="Light Shading Accent 6" w:semiHidden="0" w:uiPriority="60" w:unhideWhenUsed="0"/>
-    <w:lsdException w:name="Light List Accent 6" w:semiHidden="0" w:uiPriority="61" w:unhideWhenUsed="0"/>
-    <w:lsdException w:name="Light Grid Accent 6" w:semiHidden="0" w:uiPriority="62" w:unhideWhenUsed="0"/>
-    <w:lsdException w:name="Medium Shading 1 Accent 6" w:semiHidden="0" w:uiPriority="63" w:unhideWhenUsed="0"/>
-    <w:lsdException w:name="Medium Shading 2 Accent 6" w:semiHidden="0" w:uiPriority="64" w:unhideWhenUsed="0"/>
-    <w:lsdException w:name="Medium List 1 Accent 6" w:semiHidden="0" w:uiPriority="65" w:unhideWhenUsed="0"/>
-    <w:lsdException w:name="Medium List 2 Accent 6" w:semiHidden="0" w:uiPriority="66" w:unhideWhenUsed="0"/>
-    <w:lsdException w:name="Medium Grid 1 Accent 6" w:semiHidden="0" w:uiPriority="67" w:unhideWhenUsed="0"/>
-    <w:lsdException w:name="Medium Grid 2 Accent 6" w:semiHidden="0" w:uiPriority="68" w:unhideWhenUsed="0"/>
-    <w:lsdException w:name="Medium Grid 3 Accent 6" w:semiHidden="0" w:uiPriority="69" w:unhideWhenUsed="0"/>
-    <w:lsdException w:name="Dark List Accent 6" w:semiHidden="0" w:uiPriority="70" w:unhideWhenUsed="0"/>
-    <w:lsdException w:name="Colorful Shading Accent 6" w:semiHidden="0" w:uiPriority="71" w:unhideWhenUsed="0"/>
-    <w:lsdException w:name="Colorful List Accent 6" w:semiHidden="0" w:uiPriority="72" w:unhideWhenUsed="0"/>
-    <w:lsdException w:name="Colorful Grid Accent 6" w:semiHidden="0" w:uiPriority="73" w:unhideWhenUsed="0"/>
-    <w:lsdException w:name="Subtle Emphasis" w:semiHidden="0" w:uiPriority="19" w:unhideWhenUsed="0" w:qFormat="1"/>
-    <w:lsdException w:name="Intense Emphasis" w:semiHidden="0" w:uiPriority="21" w:unhideWhenUsed="0" w:qFormat="1"/>
-    <w:lsdException w:name="Subtle Reference" w:semiHidden="0" w:uiPriority="31" w:unhideWhenUsed="0" w:qFormat="1"/>
-    <w:lsdException w:name="Intense Reference" w:semiHidden="0" w:uiPriority="32" w:unhideWhenUsed="0" w:qFormat="1"/>
-    <w:lsdException w:name="Book Title" w:semiHidden="0" w:uiPriority="33" w:unhideWhenUsed="0" w:qFormat="1"/>
-    <w:lsdException w:name="Bibliography" w:uiPriority="37"/>
-    <w:lsdException w:name="TOC Heading" w:uiPriority="39" w:qFormat="1"/>
+  <w:latentStyles w:defLockedState="0" w:defUIPriority="99" w:defSemiHidden="0" w:defUnhideWhenUsed="0" w:defQFormat="0" w:count="371">
+    <w:lsdException w:name="Normal" w:uiPriority="0" w:qFormat="1"/>
+    <w:lsdException w:name="heading 1" w:uiPriority="9" w:qFormat="1"/>
+    <w:lsdException w:name="heading 2" w:semiHidden="1" w:uiPriority="9" w:unhideWhenUsed="1" w:qFormat="1"/>
+    <w:lsdException w:name="heading 3" w:semiHidden="1" w:uiPriority="9" w:unhideWhenUsed="1" w:qFormat="1"/>
+    <w:lsdException w:name="heading 4" w:semiHidden="1" w:uiPriority="9" w:unhideWhenUsed="1" w:qFormat="1"/>
+    <w:lsdException w:name="heading 5" w:semiHidden="1" w:uiPriority="9" w:unhideWhenUsed="1" w:qFormat="1"/>
+    <w:lsdException w:name="heading 6" w:semiHidden="1" w:uiPriority="9" w:unhideWhenUsed="1" w:qFormat="1"/>
+    <w:lsdException w:name="heading 7" w:semiHidden="1" w:uiPriority="9" w:unhideWhenUsed="1" w:qFormat="1"/>
+    <w:lsdException w:name="heading 8" w:semiHidden="1" w:uiPriority="9" w:unhideWhenUsed="1" w:qFormat="1"/>
+    <w:lsdException w:name="heading 9" w:semiHidden="1" w:uiPriority="9" w:unhideWhenUsed="1" w:qFormat="1"/>
+    <w:lsdException w:name="index 1" w:semiHidden="1" w:unhideWhenUsed="1"/>
+    <w:lsdException w:name="index 2" w:semiHidden="1" w:unhideWhenUsed="1"/>
+    <w:lsdException w:name="index 3" w:semiHidden="1" w:unhideWhenUsed="1"/>
+    <w:lsdException w:name="index 4" w:semiHidden="1" w:unhideWhenUsed="1"/>
+    <w:lsdException w:name="index 5" w:semiHidden="1" w:unhideWhenUsed="1"/>
+    <w:lsdException w:name="index 6" w:semiHidden="1" w:unhideWhenUsed="1"/>
+    <w:lsdException w:name="index 7" w:semiHidden="1" w:unhideWhenUsed="1"/>
+    <w:lsdException w:name="index 8" w:semiHidden="1" w:unhideWhenUsed="1"/>
+    <w:lsdException w:name="index 9" w:semiHidden="1" w:unhideWhenUsed="1"/>
+    <w:lsdException w:name="toc 1" w:semiHidden="1" w:uiPriority="39" w:unhideWhenUsed="1"/>
+    <w:lsdException w:name="toc 2" w:semiHidden="1" w:uiPriority="39" w:unhideWhenUsed="1"/>
+    <w:lsdException w:name="toc 3" w:semiHidden="1" w:uiPriority="39" w:unhideWhenUsed="1"/>
+    <w:lsdException w:name="toc 4" w:semiHidden="1" w:uiPriority="39" w:unhideWhenUsed="1"/>
+    <w:lsdException w:name="toc 5" w:semiHidden="1" w:uiPriority="39" w:unhideWhenUsed="1"/>
+    <w:lsdException w:name="toc 6" w:semiHidden="1" w:uiPriority="39" w:unhideWhenUsed="1"/>
+    <w:lsdException w:name="toc 7" w:semiHidden="1" w:uiPriority="39" w:unhideWhenUsed="1"/>
+    <w:lsdException w:name="toc 8" w:semiHidden="1" w:uiPriority="39" w:unhideWhenUsed="1"/>
+    <w:lsdException w:name="toc 9" w:semiHidden="1" w:uiPriority="39" w:unhideWhenUsed="1"/>
+    <w:lsdException w:name="Normal Indent" w:semiHidden="1" w:unhideWhenUsed="1"/>
+    <w:lsdException w:name="footnote text" w:semiHidden="1" w:unhideWhenUsed="1"/>
+    <w:lsdException w:name="annotation text" w:semiHidden="1" w:unhideWhenUsed="1"/>
+    <w:lsdException w:name="header" w:semiHidden="1" w:unhideWhenUsed="1"/>
+    <w:lsdException w:name="footer" w:semiHidden="1" w:unhideWhenUsed="1"/>
+    <w:lsdException w:name="index heading" w:semiHidden="1" w:unhideWhenUsed="1"/>
+    <w:lsdException w:name="caption" w:semiHidden="1" w:uiPriority="35" w:unhideWhenUsed="1" w:qFormat="1"/>
+    <w:lsdException w:name="table of figures" w:semiHidden="1" w:unhideWhenUsed="1"/>
+    <w:lsdException w:name="envelope address" w:semiHidden="1" w:unhideWhenUsed="1"/>
+    <w:lsdException w:name="envelope return" w:semiHidden="1" w:unhideWhenUsed="1"/>
+    <w:lsdException w:name="footnote reference" w:semiHidden="1" w:unhideWhenUsed="1"/>
+    <w:lsdException w:name="annotation reference" w:semiHidden="1" w:unhideWhenUsed="1"/>
+    <w:lsdException w:name="line number" w:semiHidden="1" w:unhideWhenUsed="1"/>
+    <w:lsdException w:name="page number" w:semiHidden="1" w:unhideWhenUsed="1"/>
+    <w:lsdException w:name="endnote reference" w:semiHidden="1" w:unhideWhenUsed="1"/>
+    <w:lsdException w:name="endnote text" w:semiHidden="1" w:unhideWhenUsed="1"/>
+    <w:lsdException w:name="table of authorities" w:semiHidden="1" w:unhideWhenUsed="1"/>
+    <w:lsdException w:name="macro" w:semiHidden="1" w:unhideWhenUsed="1"/>
+    <w:lsdException w:name="toa heading" w:semiHidden="1" w:unhideWhenUsed="1"/>
+    <w:lsdException w:name="List" w:semiHidden="1" w:unhideWhenUsed="1"/>
+    <w:lsdException w:name="List Bullet" w:semiHidden="1" w:unhideWhenUsed="1"/>
+    <w:lsdException w:name="List Number" w:semiHidden="1" w:unhideWhenUsed="1"/>
+    <w:lsdException w:name="List 2" w:semiHidden="1" w:unhideWhenUsed="1"/>
+    <w:lsdException w:name="List 3" w:semiHidden="1" w:unhideWhenUsed="1"/>
+    <w:lsdException w:name="List 4" w:semiHidden="1" w:unhideWhenUsed="1"/>
+    <w:lsdException w:name="List 5" w:semiHidden="1" w:unhideWhenUsed="1"/>
+    <w:lsdException w:name="List Bullet 2" w:semiHidden="1" w:unhideWhenUsed="1"/>
+    <w:lsdException w:name="List Bullet 3" w:semiHidden="1" w:unhideWhenUsed="1"/>
+    <w:lsdException w:name="List Bullet 4" w:semiHidden="1" w:unhideWhenUsed="1"/>
+    <w:lsdException w:name="List Bullet 5" w:semiHidden="1" w:unhideWhenUsed="1"/>
+    <w:lsdException w:name="List Number 2" w:semiHidden="1" w:unhideWhenUsed="1"/>
+    <w:lsdException w:name="List Number 3" w:semiHidden="1" w:unhideWhenUsed="1"/>
+    <w:lsdException w:name="List Number 4" w:semiHidden="1" w:unhideWhenUsed="1"/>
+    <w:lsdException w:name="List Number 5" w:semiHidden="1" w:unhideWhenUsed="1"/>
+    <w:lsdException w:name="Title" w:uiPriority="10" w:qFormat="1"/>
+    <w:lsdException w:name="Closing" w:semiHidden="1" w:unhideWhenUsed="1"/>
+    <w:lsdException w:name="Signature" w:semiHidden="1" w:unhideWhenUsed="1"/>
+    <w:lsdException w:name="Default Paragraph Font" w:semiHidden="1" w:uiPriority="1" w:unhideWhenUsed="1"/>
+    <w:lsdException w:name="Body Text" w:semiHidden="1" w:unhideWhenUsed="1"/>
+    <w:lsdException w:name="Body Text Indent" w:semiHidden="1" w:unhideWhenUsed="1"/>
+    <w:lsdException w:name="List Continue" w:semiHidden="1" w:unhideWhenUsed="1"/>
+    <w:lsdException w:name="List Continue 2" w:semiHidden="1" w:unhideWhenUsed="1"/>
+    <w:lsdException w:name="List Continue 3" w:semiHidden="1" w:unhideWhenUsed="1"/>
+    <w:lsdException w:name="List Continue 4" w:semiHidden="1" w:unhideWhenUsed="1"/>
+    <w:lsdException w:name="List Continue 5" w:semiHidden="1" w:unhideWhenUsed="1"/>
+    <w:lsdException w:name="Message Header" w:semiHidden="1" w:unhideWhenUsed="1"/>
+    <w:lsdException w:name="Subtitle" w:uiPriority="11" w:qFormat="1"/>
+    <w:lsdException w:name="Salutation" w:semiHidden="1" w:unhideWhenUsed="1"/>
+    <w:lsdException w:name="Date" w:semiHidden="1" w:unhideWhenUsed="1"/>
+    <w:lsdException w:name="Body Text First Indent" w:semiHidden="1" w:unhideWhenUsed="1"/>
+    <w:lsdException w:name="Body Text First Indent 2" w:semiHidden="1" w:unhideWhenUsed="1"/>
+    <w:lsdException w:name="Note Heading" w:semiHidden="1" w:unhideWhenUsed="1"/>
+    <w:lsdException w:name="Body Text 2" w:semiHidden="1" w:unhideWhenUsed="1"/>
+    <w:lsdException w:name="Body Text 3" w:semiHidden="1" w:unhideWhenUsed="1"/>
+    <w:lsdException w:name="Body Text Indent 2" w:semiHidden="1" w:unhideWhenUsed="1"/>
+    <w:lsdException w:name="Body Text Indent 3" w:semiHidden="1" w:unhideWhenUsed="1"/>
+    <w:lsdException w:name="Block Text" w:semiHidden="1" w:unhideWhenUsed="1"/>
+    <w:lsdException w:name="Hyperlink" w:semiHidden="1" w:unhideWhenUsed="1"/>
+    <w:lsdException w:name="FollowedHyperlink" w:semiHidden="1" w:unhideWhenUsed="1"/>
+    <w:lsdException w:name="Strong" w:uiPriority="22" w:qFormat="1"/>
+    <w:lsdException w:name="Emphasis" w:uiPriority="20" w:qFormat="1"/>
+    <w:lsdException w:name="Document Map" w:semiHidden="1" w:unhideWhenUsed="1"/>
+    <w:lsdException w:name="Plain Text" w:semiHidden="1" w:unhideWhenUsed="1"/>
+    <w:lsdException w:name="E-mail Signature" w:semiHidden="1" w:unhideWhenUsed="1"/>
+    <w:lsdException w:name="HTML Top of Form" w:semiHidden="1" w:unhideWhenUsed="1"/>
+    <w:lsdException w:name="HTML Bottom of Form" w:semiHidden="1" w:unhideWhenUsed="1"/>
+    <w:lsdException w:name="Normal (Web)" w:semiHidden="1" w:unhideWhenUsed="1"/>
+    <w:lsdException w:name="HTML Acronym" w:semiHidden="1" w:unhideWhenUsed="1"/>
+    <w:lsdException w:name="HTML Address" w:semiHidden="1" w:unhideWhenUsed="1"/>
+    <w:lsdException w:name="HTML Cite" w:semiHidden="1" w:unhideWhenUsed="1"/>
+    <w:lsdException w:name="HTML Code" w:semiHidden="1" w:unhideWhenUsed="1"/>
+    <w:lsdException w:name="HTML Definition" w:semiHidden="1" w:unhideWhenUsed="1"/>
+    <w:lsdException w:name="HTML Keyboard" w:semiHidden="1" w:unhideWhenUsed="1"/>
+    <w:lsdException w:name="HTML Preformatted" w:semiHidden="1" w:unhideWhenUsed="1"/>
+    <w:lsdException w:name="HTML Sample" w:semiHidden="1" w:unhideWhenUsed="1"/>
+    <w:lsdException w:name="HTML Typewriter" w:semiHidden="1" w:unhideWhenUsed="1"/>
+    <w:lsdException w:name="HTML Variable" w:semiHidden="1" w:unhideWhenUsed="1"/>
+    <w:lsdException w:name="Normal Table" w:semiHidden="1" w:unhideWhenUsed="1"/>
+    <w:lsdException w:name="annotation subject" w:semiHidden="1" w:unhideWhenUsed="1"/>
+    <w:lsdException w:name="No List" w:semiHidden="1" w:unhideWhenUsed="1"/>
+    <w:lsdException w:name="Outline List 1" w:semiHidden="1" w:unhideWhenUsed="1"/>
+    <w:lsdException w:name="Outline List 2" w:semiHidden="1" w:unhideWhenUsed="1"/>
+    <w:lsdException w:name="Outline List 3" w:semiHidden="1" w:unhideWhenUsed="1"/>
+    <w:lsdException w:name="Table Simple 1" w:semiHidden="1" w:unhideWhenUsed="1"/>
+    <w:lsdException w:name="Table Simple 2" w:semiHidden="1" w:unhideWhenUsed="1"/>
+    <w:lsdException w:name="Table Simple 3" w:semiHidden="1" w:unhideWhenUsed="1"/>
+    <w:lsdException w:name="Table Classic 1" w:semiHidden="1" w:unhideWhenUsed="1"/>
+    <w:lsdException w:name="Table Classic 2" w:semiHidden="1" w:unhideWhenUsed="1"/>
+    <w:lsdException w:name="Table Classic 3" w:semiHidden="1" w:unhideWhenUsed="1"/>
+    <w:lsdException w:name="Table Classic 4" w:semiHidden="1" w:unhideWhenUsed="1"/>
+    <w:lsdException w:name="Table Colorful 1" w:semiHidden="1" w:unhideWhenUsed="1"/>
+    <w:lsdException w:name="Table Colorful 2" w:semiHidden="1" w:unhideWhenUsed="1"/>
+    <w:lsdException w:name="Table Colorful 3" w:semiHidden="1" w:unhideWhenUsed="1"/>
+    <w:lsdException w:name="Table Columns 1" w:semiHidden="1" w:unhideWhenUsed="1"/>
+    <w:lsdException w:name="Table Columns 2" w:semiHidden="1" w:unhideWhenUsed="1"/>
+    <w:lsdException w:name="Table Columns 3" w:semiHidden="1" w:unhideWhenUsed="1"/>
+    <w:lsdException w:name="Table Columns 4" w:semiHidden="1" w:unhideWhenUsed="1"/>
+    <w:lsdException w:name="Table Columns 5" w:semiHidden="1" w:unhideWhenUsed="1"/>
+    <w:lsdException w:name="Table Grid 1" w:semiHidden="1" w:unhideWhenUsed="1"/>
+    <w:lsdException w:name="Table Grid 2" w:semiHidden="1" w:unhideWhenUsed="1"/>
+    <w:lsdException w:name="Table Grid 3" w:semiHidden="1" w:unhideWhenUsed="1"/>
+    <w:lsdException w:name="Table Grid 4" w:semiHidden="1" w:unhideWhenUsed="1"/>
+    <w:lsdException w:name="Table Grid 5" w:semiHidden="1" w:unhideWhenUsed="1"/>
+    <w:lsdException w:name="Table Grid 6" w:semiHidden="1" w:unhideWhenUsed="1"/>
+    <w:lsdException w:name="Table Grid 7" w:semiHidden="1" w:unhideWhenUsed="1"/>
+    <w:lsdException w:name="Table Grid 8" w:semiHidden="1" w:unhideWhenUsed="1"/>
+    <w:lsdException w:name="Table List 1" w:semiHidden="1" w:unhideWhenUsed="1"/>
+    <w:lsdException w:name="Table List 2" w:semiHidden="1" w:unhideWhenUsed="1"/>
+    <w:lsdException w:name="Table List 3" w:semiHidden="1" w:unhideWhenUsed="1"/>
+    <w:lsdException w:name="Table List 4" w:semiHidden="1" w:unhideWhenUsed="1"/>
+    <w:lsdException w:name="Table List 5" w:semiHidden="1" w:unhideWhenUsed="1"/>
+    <w:lsdException w:name="Table List 6" w:semiHidden="1" w:unhideWhenUsed="1"/>
+    <w:lsdException w:name="Table List 7" w:semiHidden="1" w:unhideWhenUsed="1"/>
+    <w:lsdException w:name="Table List 8" w:semiHidden="1" w:unhideWhenUsed="1"/>
+    <w:lsdException w:name="Table 3D effects 1" w:semiHidden="1" w:unhideWhenUsed="1"/>
+    <w:lsdException w:name="Table 3D effects 2" w:semiHidden="1" w:unhideWhenUsed="1"/>
+    <w:lsdException w:name="Table 3D effects 3" w:semiHidden="1" w:unhideWhenUsed="1"/>
+    <w:lsdException w:name="Table Contemporary" w:semiHidden="1" w:unhideWhenUsed="1"/>
+    <w:lsdException w:name="Table Elegant" w:semiHidden="1" w:unhideWhenUsed="1"/>
+    <w:lsdException w:name="Table Professional" w:semiHidden="1" w:unhideWhenUsed="1"/>
+    <w:lsdException w:name="Table Subtle 1" w:semiHidden="1" w:unhideWhenUsed="1"/>
+    <w:lsdException w:name="Table Subtle 2" w:semiHidden="1" w:unhideWhenUsed="1"/>
+    <w:lsdException w:name="Table Web 1" w:semiHidden="1" w:unhideWhenUsed="1"/>
+    <w:lsdException w:name="Table Web 2" w:semiHidden="1" w:unhideWhenUsed="1"/>
+    <w:lsdException w:name="Table Web 3" w:semiHidden="1" w:unhideWhenUsed="1"/>
+    <w:lsdException w:name="Balloon Text" w:semiHidden="1" w:unhideWhenUsed="1"/>
+    <w:lsdException w:name="Table Grid" w:uiPriority="59"/>
+    <w:lsdException w:name="Table Theme" w:semiHidden="1" w:unhideWhenUsed="1"/>
+    <w:lsdException w:name="Placeholder Text" w:semiHidden="1"/>
+    <w:lsdException w:name="No Spacing" w:uiPriority="1" w:qFormat="1"/>
+    <w:lsdException w:name="Light Shading" w:uiPriority="60"/>
+    <w:lsdException w:name="Light List" w:uiPriority="61"/>
+    <w:lsdException w:name="Light Grid" w:uiPriority="62"/>
+    <w:lsdException w:name="Medium Shading 1" w:uiPriority="63"/>
+    <w:lsdException w:name="Medium Shading 2" w:uiPriority="64"/>
+    <w:lsdException w:name="Medium List 1" w:uiPriority="65"/>
+    <w:lsdException w:name="Medium List 2" w:uiPriority="66"/>
+    <w:lsdException w:name="Medium Grid 1" w:uiPriority="67"/>
+    <w:lsdException w:name="Medium Grid 2" w:uiPriority="68"/>
+    <w:lsdException w:name="Medium Grid 3" w:uiPriority="69"/>
+    <w:lsdException w:name="Dark List" w:uiPriority="70"/>
+    <w:lsdException w:name="Colorful Shading" w:uiPriority="71"/>
+    <w:lsdException w:name="Colorful List" w:uiPriority="72"/>
+    <w:lsdException w:name="Colorful Grid" w:uiPriority="73"/>
+    <w:lsdException w:name="Light Shading Accent 1" w:uiPriority="60"/>
+    <w:lsdException w:name="Light List Accent 1" w:uiPriority="61"/>
+    <w:lsdException w:name="Light Grid Accent 1" w:uiPriority="62"/>
+    <w:lsdException w:name="Medium Shading 1 Accent 1" w:uiPriority="63"/>
+    <w:lsdException w:name="Medium Shading 2 Accent 1" w:uiPriority="64"/>
+    <w:lsdException w:name="Medium List 1 Accent 1" w:uiPriority="65"/>
+    <w:lsdException w:name="Revision" w:semiHidden="1"/>
+    <w:lsdException w:name="List Paragraph" w:uiPriority="34" w:qFormat="1"/>
+    <w:lsdException w:name="Quote" w:uiPriority="29" w:qFormat="1"/>
+    <w:lsdException w:name="Intense Quote" w:uiPriority="30" w:qFormat="1"/>
+    <w:lsdException w:name="Medium List 2 Accent 1" w:uiPriority="66"/>
+    <w:lsdException w:name="Medium Grid 1 Accent 1" w:uiPriority="67"/>
+    <w:lsdException w:name="Medium Grid 2 Accent 1" w:uiPriority="68"/>
+    <w:lsdException w:name="Medium Grid 3 Accent 1" w:uiPriority="69"/>
+    <w:lsdException w:name="Dark List Accent 1" w:uiPriority="70"/>
+    <w:lsdException w:name="Colorful Shading Accent 1" w:uiPriority="71"/>
+    <w:lsdException w:name="Colorful List Accent 1" w:uiPriority="72"/>
+    <w:lsdException w:name="Colorful Grid Accent 1" w:uiPriority="73"/>
+    <w:lsdException w:name="Light Shading Accent 2" w:uiPriority="60"/>
+    <w:lsdException w:name="Light List Accent 2" w:uiPriority="61"/>
+    <w:lsdException w:name="Light Grid Accent 2" w:uiPriority="62"/>
+    <w:lsdException w:name="Medium Shading 1 Accent 2" w:uiPriority="63"/>
+    <w:lsdException w:name="Medium Shading 2 Accent 2" w:uiPriority="64"/>
+    <w:lsdException w:name="Medium List 1 Accent 2" w:uiPriority="65"/>
+    <w:lsdException w:name="Medium List 2 Accent 2" w:uiPriority="66"/>
+    <w:lsdException w:name="Medium Grid 1 Accent 2" w:uiPriority="67"/>
+    <w:lsdException w:name="Medium Grid 2 Accent 2" w:uiPriority="68"/>
+    <w:lsdException w:name="Medium Grid 3 Accent 2" w:uiPriority="69"/>
+    <w:lsdException w:name="Dark List Accent 2" w:uiPriority="70"/>
+    <w:lsdException w:name="Colorful Shading Accent 2" w:uiPriority="71"/>
+    <w:lsdException w:name="Colorful List Accent 2" w:uiPriority="72"/>
+    <w:lsdException w:name="Colorful Grid Accent 2" w:uiPriority="73"/>
+    <w:lsdException w:name="Light Shading Accent 3" w:uiPriority="60"/>
+    <w:lsdException w:name="Light List Accent 3" w:uiPriority="61"/>
+    <w:lsdException w:name="Light Grid Accent 3" w:uiPriority="62"/>
+    <w:lsdException w:name="Medium Shading 1 Accent 3" w:uiPriority="63"/>
+    <w:lsdException w:name="Medium Shading 2 Accent 3" w:uiPriority="64"/>
+    <w:lsdException w:name="Medium List 1 Accent 3" w:uiPriority="65"/>
+    <w:lsdException w:name="Medium List 2 Accent 3" w:uiPriority="66"/>
+    <w:lsdException w:name="Medium Grid 1 Accent 3" w:uiPriority="67"/>
+    <w:lsdException w:name="Medium Grid 2 Accent 3" w:uiPriority="68"/>
+    <w:lsdException w:name="Medium Grid 3 Accent 3" w:uiPriority="69"/>
+    <w:lsdException w:name="Dark List Accent 3" w:uiPriority="70"/>
+    <w:lsdException w:name="Colorful Shading Accent 3" w:uiPriority="71"/>
+    <w:lsdException w:name="Colorful List Accent 3" w:uiPriority="72"/>
+    <w:lsdException w:name="Colorful Grid Accent 3" w:uiPriority="73"/>
+    <w:lsdException w:name="Light Shading Accent 4" w:uiPriority="60"/>
+    <w:lsdException w:name="Light List Accent 4" w:uiPriority="61"/>
+    <w:lsdException w:name="Light Grid Accent 4" w:uiPriority="62"/>
+    <w:lsdException w:name="Medium Shading 1 Accent 4" w:uiPriority="63"/>
+    <w:lsdException w:name="Medium Shading 2 Accent 4" w:uiPriority="64"/>
+    <w:lsdException w:name="Medium List 1 Accent 4" w:uiPriority="65"/>
+    <w:lsdException w:name="Medium List 2 Accent 4" w:uiPriority="66"/>
+    <w:lsdException w:name="Medium Grid 1 Accent 4" w:uiPriority="67"/>
+    <w:lsdException w:name="Medium Grid 2 Accent 4" w:uiPriority="68"/>
+    <w:lsdException w:name="Medium Grid 3 Accent 4" w:uiPriority="69"/>
+    <w:lsdException w:name="Dark List Accent 4" w:uiPriority="70"/>
+    <w:lsdException w:name="Colorful Shading Accent 4" w:uiPriority="71"/>
+    <w:lsdException w:name="Colorful List Accent 4" w:uiPriority="72"/>
+    <w:lsdException w:name="Colorful Grid Accent 4" w:uiPriority="73"/>
+    <w:lsdException w:name="Light Shading Accent 5" w:uiPriority="60"/>
+    <w:lsdException w:name="Light List Accent 5" w:uiPriority="61"/>
+    <w:lsdException w:name="Light Grid Accent 5" w:uiPriority="62"/>
+    <w:lsdException w:name="Medium Shading 1 Accent 5" w:uiPriority="63"/>
+    <w:lsdException w:name="Medium Shading 2 Accent 5" w:uiPriority="64"/>
+    <w:lsdException w:name="Medium List 1 Accent 5" w:uiPriority="65"/>
+    <w:lsdException w:name="Medium List 2 Accent 5" w:uiPriority="66"/>
+    <w:lsdException w:name="Medium Grid 1 Accent 5" w:uiPriority="67"/>
+    <w:lsdException w:name="Medium Grid 2 Accent 5" w:uiPriority="68"/>
+    <w:lsdException w:name="Medium Grid 3 Accent 5" w:uiPriority="69"/>
+    <w:lsdException w:name="Dark List Accent 5" w:uiPriority="70"/>
+    <w:lsdException w:name="Colorful Shading Accent 5" w:uiPriority="71"/>
+    <w:lsdException w:name="Colorful List Accent 5" w:uiPriority="72"/>
+    <w:lsdException w:name="Colorful Grid Accent 5" w:uiPriority="73"/>
+    <w:lsdException w:name="Light Shading Accent 6" w:uiPriority="60"/>
+    <w:lsdException w:name="Light List Accent 6" w:uiPriority="61"/>
+    <w:lsdException w:name="Light Grid Accent 6" w:uiPriority="62"/>
+    <w:lsdException w:name="Medium Shading 1 Accent 6" w:uiPriority="63"/>
+    <w:lsdException w:name="Medium Shading 2 Accent 6" w:uiPriority="64"/>
+    <w:lsdException w:name="Medium List 1 Accent 6" w:uiPriority="65"/>
+    <w:lsdException w:name="Medium List 2 Accent 6" w:uiPriority="66"/>
+    <w:lsdException w:name="Medium Grid 1 Accent 6" w:uiPriority="67"/>
+    <w:lsdException w:name="Medium Grid 2 Accent 6" w:uiPriority="68"/>
+    <w:lsdException w:name="Medium Grid 3 Accent 6" w:uiPriority="69"/>
+    <w:lsdException w:name="Dark List Accent 6" w:uiPriority="70"/>
+    <w:lsdException w:name="Colorful Shading Accent 6" w:uiPriority="71"/>
+    <w:lsdException w:name="Colorful List Accent 6" w:uiPriority="72"/>
+    <w:lsdException w:name="Colorful Grid Accent 6" w:uiPriority="73"/>
+    <w:lsdException w:name="Subtle Emphasis" w:uiPriority="19" w:qFormat="1"/>
+    <w:lsdException w:name="Intense Emphasis" w:uiPriority="21" w:qFormat="1"/>
+    <w:lsdException w:name="Subtle Reference" w:uiPriority="31" w:qFormat="1"/>
+    <w:lsdException w:name="Intense Reference" w:uiPriority="32" w:qFormat="1"/>
+    <w:lsdException w:name="Book Title" w:uiPriority="33" w:qFormat="1"/>
+    <w:lsdException w:name="Bibliography" w:semiHidden="1" w:uiPriority="37" w:unhideWhenUsed="1"/>
+    <w:lsdException w:name="TOC Heading" w:semiHidden="1" w:uiPriority="39" w:unhideWhenUsed="1" w:qFormat="1"/>
+    <w:lsdException w:name="Plain Table 1" w:uiPriority="41"/>
+    <w:lsdException w:name="Plain Table 2" w:uiPriority="42"/>
+    <w:lsdException w:name="Plain Table 3" w:uiPriority="43"/>
+    <w:lsdException w:name="Plain Table 4" w:uiPriority="44"/>
+    <w:lsdException w:name="Plain Table 5" w:uiPriority="45"/>
+    <w:lsdException w:name="Grid Table Light" w:uiPriority="40"/>
+    <w:lsdException w:name="Grid Table 1 Light" w:uiPriority="46"/>
+    <w:lsdException w:name="Grid Table 2" w:uiPriority="47"/>
+    <w:lsdException w:name="Grid Table 3" w:uiPriority="48"/>
+    <w:lsdException w:name="Grid Table 4" w:uiPriority="49"/>
+    <w:lsdException w:name="Grid Table 5 Dark" w:uiPriority="50"/>
+    <w:lsdException w:name="Grid Table 6 Colorful" w:uiPriority="51"/>
+    <w:lsdException w:name="Grid Table 7 Colorful" w:uiPriority="52"/>
+    <w:lsdException w:name="Grid Table 1 Light Accent 1" w:uiPriority="46"/>
+    <w:lsdException w:name="Grid Table 2 Accent 1" w:uiPriority="47"/>
+    <w:lsdException w:name="Grid Table 3 Accent 1" w:uiPriority="48"/>
+    <w:lsdException w:name="Grid Table 4 Accent 1" w:uiPriority="49"/>
+    <w:lsdException w:name="Grid Table 5 Dark Accent 1" w:uiPriority="50"/>
+    <w:lsdException w:name="Grid Table 6 Colorful Accent 1" w:uiPriority="51"/>
+    <w:lsdException w:name="Grid Table 7 Colorful Accent 1" w:uiPriority="52"/>
+    <w:lsdException w:name="Grid Table 1 Light Accent 2" w:uiPriority="46"/>
+    <w:lsdException w:name="Grid Table 2 Accent 2" w:uiPriority="47"/>
+    <w:lsdException w:name="Grid Table 3 Accent 2" w:uiPriority="48"/>
+    <w:lsdException w:name="Grid Table 4 Accent 2" w:uiPriority="49"/>
+    <w:lsdException w:name="Grid Table 5 Dark Accent 2" w:uiPriority="50"/>
+    <w:lsdException w:name="Grid Table 6 Colorful Accent 2" w:uiPriority="51"/>
+    <w:lsdException w:name="Grid Table 7 Colorful Accent 2" w:uiPriority="52"/>
+    <w:lsdException w:name="Grid Table 1 Light Accent 3" w:uiPriority="46"/>
+    <w:lsdException w:name="Grid Table 2 Accent 3" w:uiPriority="47"/>
+    <w:lsdException w:name="Grid Table 3 Accent 3" w:uiPriority="48"/>
+    <w:lsdException w:name="Grid Table 4 Accent 3" w:uiPriority="49"/>
+    <w:lsdException w:name="Grid Table 5 Dark Accent 3" w:uiPriority="50"/>
+    <w:lsdException w:name="Grid Table 6 Colorful Accent 3" w:uiPriority="51"/>
+    <w:lsdException w:name="Grid Table 7 Colorful Accent 3" w:uiPriority="52"/>
+    <w:lsdException w:name="Grid Table 1 Light Accent 4" w:uiPriority="46"/>
+    <w:lsdException w:name="Grid Table 2 Accent 4" w:uiPriority="47"/>
+    <w:lsdException w:name="Grid Table 3 Accent 4" w:uiPriority="48"/>
+    <w:lsdException w:name="Grid Table 4 Accent 4" w:uiPriority="49"/>
+    <w:lsdException w:name="Grid Table 5 Dark Accent 4" w:uiPriority="50"/>
+    <w:lsdException w:name="Grid Table 6 Colorful Accent 4" w:uiPriority="51"/>
+    <w:lsdException w:name="Grid Table 7 Colorful Accent 4" w:uiPriority="52"/>
+    <w:lsdException w:name="Grid Table 1 Light Accent 5" w:uiPriority="46"/>
+    <w:lsdException w:name="Grid Table 2 Accent 5" w:uiPriority="47"/>
+    <w:lsdException w:name="Grid Table 3 Accent 5" w:uiPriority="48"/>
+    <w:lsdException w:name="Grid Table 4 Accent 5" w:uiPriority="49"/>
+    <w:lsdException w:name="Grid Table 5 Dark Accent 5" w:uiPriority="50"/>
+    <w:lsdException w:name="Grid Table 6 Colorful Accent 5" w:uiPriority="51"/>
+    <w:lsdException w:name="Grid Table 7 Colorful Accent 5" w:uiPriority="52"/>
+    <w:lsdException w:name="Grid Table 1 Light Accent 6" w:uiPriority="46"/>
+    <w:lsdException w:name="Grid Table 2 Accent 6" w:uiPriority="47"/>
+    <w:lsdException w:name="Grid Table 3 Accent 6" w:uiPriority="48"/>
+    <w:lsdException w:name="Grid Table 4 Accent 6" w:uiPriority="49"/>
+    <w:lsdException w:name="Grid Table 5 Dark Accent 6" w:uiPriority="50"/>
+    <w:lsdException w:name="Grid Table 6 Colorful Accent 6" w:uiPriority="51"/>
+    <w:lsdException w:name="Grid Table 7 Colorful Accent 6" w:uiPriority="52"/>
+    <w:lsdException w:name="List Table 1 Light" w:uiPriority="46"/>
+    <w:lsdException w:name="List Table 2" w:uiPriority="47"/>
+    <w:lsdException w:name="List Table 3" w:uiPriority="48"/>
+    <w:lsdException w:name="List Table 4" w:uiPriority="49"/>
+    <w:lsdException w:name="List Table 5 Dark" w:uiPriority="50"/>
+    <w:lsdException w:name="List Table 6 Colorful" w:uiPriority="51"/>
+    <w:lsdException w:name="List Table 7 Colorful" w:uiPriority="52"/>
+    <w:lsdException w:name="List Table 1 Light Accent 1" w:uiPriority="46"/>
+    <w:lsdException w:name="List Table 2 Accent 1" w:uiPriority="47"/>
+    <w:lsdException w:name="List Table 3 Accent 1" w:uiPriority="48"/>
+    <w:lsdException w:name="List Table 4 Accent 1" w:uiPriority="49"/>
+    <w:lsdException w:name="List Table 5 Dark Accent 1" w:uiPriority="50"/>
+    <w:lsdException w:name="List Table 6 Colorful Accent 1" w:uiPriority="51"/>
+    <w:lsdException w:name="List Table 7 Colorful Accent 1" w:uiPriority="52"/>
+    <w:lsdException w:name="List Table 1 Light Accent 2" w:uiPriority="46"/>
+    <w:lsdException w:name="List Table 2 Accent 2" w:uiPriority="47"/>
+    <w:lsdException w:name="List Table 3 Accent 2" w:uiPriority="48"/>
+    <w:lsdException w:name="List Table 4 Accent 2" w:uiPriority="49"/>
+    <w:lsdException w:name="List Table 5 Dark Accent 2" w:uiPriority="50"/>
+    <w:lsdException w:name="List Table 6 Colorful Accent 2" w:uiPriority="51"/>
+    <w:lsdException w:name="List Table 7 Colorful Accent 2" w:uiPriority="52"/>
+    <w:lsdException w:name="List Table 1 Light Accent 3" w:uiPriority="46"/>
+    <w:lsdException w:name="List Table 2 Accent 3" w:uiPriority="47"/>
+    <w:lsdException w:name="List Table 3 Accent 3" w:uiPriority="48"/>
+    <w:lsdException w:name="List Table 4 Accent 3" w:uiPriority="49"/>
+    <w:lsdException w:name="List Table 5 Dark Accent 3" w:uiPriority="50"/>
+    <w:lsdException w:name="List Table 6 Colorful Accent 3" w:uiPriority="51"/>
+    <w:lsdException w:name="List Table 7 Colorful Accent 3" w:uiPriority="52"/>
+    <w:lsdException w:name="List Table 1 Light Accent 4" w:uiPriority="46"/>
+    <w:lsdException w:name="List Table 2 Accent 4" w:uiPriority="47"/>
+    <w:lsdException w:name="List Table 3 Accent 4" w:uiPriority="48"/>
+    <w:lsdException w:name="List Table 4 Accent 4" w:uiPriority="49"/>
+    <w:lsdException w:name="List Table 5 Dark Accent 4" w:uiPriority="50"/>
+    <w:lsdException w:name="List Table 6 Colorful Accent 4" w:uiPriority="51"/>
+    <w:lsdException w:name="List Table 7 Colorful Accent 4" w:uiPriority="52"/>
+    <w:lsdException w:name="List Table 1 Light Accent 5" w:uiPriority="46"/>
+    <w:lsdException w:name="List Table 2 Accent 5" w:uiPriority="47"/>
+    <w:lsdException w:name="List Table 3 Accent 5" w:uiPriority="48"/>
+    <w:lsdException w:name="List Table 4 Accent 5" w:uiPriority="49"/>
+    <w:lsdException w:name="List Table 5 Dark Accent 5" w:uiPriority="50"/>
+    <w:lsdException w:name="List Table 6 Colorful Accent 5" w:uiPriority="51"/>
+    <w:lsdException w:name="List Table 7 Colorful Accent 5" w:uiPriority="52"/>
+    <w:lsdException w:name="List Table 1 Light Accent 6" w:uiPriority="46"/>
+    <w:lsdException w:name="List Table 2 Accent 6" w:uiPriority="47"/>
+    <w:lsdException w:name="List Table 3 Accent 6" w:uiPriority="48"/>
+    <w:lsdException w:name="List Table 4 Accent 6" w:uiPriority="49"/>
+    <w:lsdException w:name="List Table 5 Dark Accent 6" w:uiPriority="50"/>
+    <w:lsdException w:name="List Table 6 Colorful Accent 6" w:uiPriority="51"/>
+    <w:lsdException w:name="List Table 7 Colorful Accent 6" w:uiPriority="52"/>
   </w:latentStyles>
   <w:style w:type="paragraph" w:default="1" w:styleId="Normal">
     <w:name w:val="Normal"/>
@@ -3737,7 +4033,7 @@
 </file>
 
 <file path=customXml/itemProps1.xml><?xml version="1.0" encoding="utf-8"?>
-<ds:datastoreItem xmlns:ds="http://schemas.openxmlformats.org/officeDocument/2006/customXml" ds:itemID="{3E012396-501C-4B66-980D-B7E5D048CB5C}">
+<ds:datastoreItem xmlns:ds="http://schemas.openxmlformats.org/officeDocument/2006/customXml" ds:itemID="{576E58C3-56F1-43A9-B028-E5F018199D3C}">
   <ds:schemaRefs>
     <ds:schemaRef ds:uri="http://schemas.openxmlformats.org/officeDocument/2006/bibliography"/>
   </ds:schemaRefs>

</xml_diff>